<commit_message>
Change name of team members
</commit_message>
<xml_diff>
--- a/Reports/Group11-Report05-v1.0.docx
+++ b/Reports/Group11-Report05-v1.0.docx
@@ -594,7 +594,7 @@
                             <w:sz w:val="26"/>
                             <w:szCs w:val="26"/>
                           </w:rPr>
-                          <w:t>Vũ</w:t>
+                          <w:t>Dương</w:t>
                         </w:r>
                         <w:proofErr w:type="spellEnd"/>
                         <w:r>
@@ -614,7 +614,27 @@
                             <w:sz w:val="26"/>
                             <w:szCs w:val="26"/>
                           </w:rPr>
-                          <w:t>Nhật</w:t>
+                          <w:t>Thị</w:t>
+                        </w:r>
+                        <w:proofErr w:type="spellEnd"/>
+                        <w:r>
+                          <w:rPr>
+                            <w:rFonts w:ascii="Cambria" w:hAnsi="Cambria"/>
+                            <w:bCs/>
+                            <w:sz w:val="26"/>
+                            <w:szCs w:val="26"/>
+                          </w:rPr>
+                          <w:t xml:space="preserve"> </w:t>
+                        </w:r>
+                        <w:proofErr w:type="spellStart"/>
+                        <w:r>
+                          <w:rPr>
+                            <w:rFonts w:ascii="Cambria" w:hAnsi="Cambria"/>
+                            <w:bCs/>
+                            <w:sz w:val="26"/>
+                            <w:szCs w:val="26"/>
+                          </w:rPr>
+                          <w:t>Hoàng</w:t>
                         </w:r>
                         <w:proofErr w:type="spellEnd"/>
                         <w:r>
@@ -644,9 +664,8 @@
                             <w:sz w:val="26"/>
                             <w:szCs w:val="26"/>
                           </w:rPr>
-                          <w:t xml:space="preserve"> </w:t>
+                          <w:t xml:space="preserve"> – Team Member </w:t>
                         </w:r>
-                        <w:proofErr w:type="spellStart"/>
                         <w:r>
                           <w:rPr>
                             <w:rFonts w:ascii="Cambria" w:hAnsi="Cambria"/>
@@ -654,9 +673,8 @@
                             <w:sz w:val="26"/>
                             <w:szCs w:val="26"/>
                           </w:rPr>
-                          <w:t>Khoa</w:t>
+                          <w:t>–</w:t>
                         </w:r>
-                        <w:proofErr w:type="spellEnd"/>
                         <w:r>
                           <w:rPr>
                             <w:rFonts w:ascii="Cambria" w:hAnsi="Cambria"/>
@@ -664,8 +682,10 @@
                             <w:sz w:val="26"/>
                             <w:szCs w:val="26"/>
                           </w:rPr>
-                          <w:t xml:space="preserve"> – Team Member – SE60817</w:t>
+                          <w:t xml:space="preserve"> 60434</w:t>
                         </w:r>
+                        <w:bookmarkStart w:id="0" w:name="_GoBack"/>
+                        <w:bookmarkEnd w:id="0"/>
                       </w:p>
                     </w:tc>
                   </w:tr>
@@ -1026,8 +1046,6 @@
               </w:rPr>
               <w:t xml:space="preserve"> -</w:t>
             </w:r>
-            <w:bookmarkStart w:id="0" w:name="_GoBack"/>
-            <w:bookmarkEnd w:id="0"/>
           </w:p>
           <w:p>
             <w:pPr>
@@ -9866,7 +9884,7 @@
 </file>
 
 <file path=customXml/itemProps1.xml><?xml version="1.0" encoding="utf-8"?>
-<ds:datastoreItem xmlns:ds="http://schemas.openxmlformats.org/officeDocument/2006/customXml" ds:itemID="{04EE289D-C676-4BE9-B98F-095F47C6949E}">
+<ds:datastoreItem xmlns:ds="http://schemas.openxmlformats.org/officeDocument/2006/customXml" ds:itemID="{12025AE0-271C-44A1-B011-39E020EEF517}">
   <ds:schemaRefs>
     <ds:schemaRef ds:uri="http://schemas.openxmlformats.org/officeDocument/2006/bibliography"/>
   </ds:schemaRefs>

</xml_diff>

<commit_message>
Update case for Login page
</commit_message>
<xml_diff>
--- a/Reports/Group11-Report05-v1.0.docx
+++ b/Reports/Group11-Report05-v1.0.docx
@@ -444,7 +444,6 @@
                             <w:szCs w:val="26"/>
                           </w:rPr>
                         </w:pPr>
-                        <w:proofErr w:type="spellStart"/>
                         <w:r>
                           <w:rPr>
                             <w:rFonts w:ascii="Cambria" w:hAnsi="Cambria"/>
@@ -452,57 +451,7 @@
                             <w:sz w:val="26"/>
                             <w:szCs w:val="26"/>
                           </w:rPr>
-                          <w:t>Lê</w:t>
-                        </w:r>
-                        <w:proofErr w:type="spellEnd"/>
-                        <w:r>
-                          <w:rPr>
-                            <w:rFonts w:ascii="Cambria" w:hAnsi="Cambria"/>
-                            <w:bCs/>
-                            <w:sz w:val="26"/>
-                            <w:szCs w:val="26"/>
-                          </w:rPr>
-                          <w:t xml:space="preserve"> </w:t>
-                        </w:r>
-                        <w:proofErr w:type="spellStart"/>
-                        <w:r>
-                          <w:rPr>
-                            <w:rFonts w:ascii="Cambria" w:hAnsi="Cambria"/>
-                            <w:bCs/>
-                            <w:sz w:val="26"/>
-                            <w:szCs w:val="26"/>
-                          </w:rPr>
-                          <w:t>Phước</w:t>
-                        </w:r>
-                        <w:proofErr w:type="spellEnd"/>
-                        <w:r>
-                          <w:rPr>
-                            <w:rFonts w:ascii="Cambria" w:hAnsi="Cambria"/>
-                            <w:bCs/>
-                            <w:sz w:val="26"/>
-                            <w:szCs w:val="26"/>
-                          </w:rPr>
-                          <w:t xml:space="preserve"> </w:t>
-                        </w:r>
-                        <w:proofErr w:type="spellStart"/>
-                        <w:r>
-                          <w:rPr>
-                            <w:rFonts w:ascii="Cambria" w:hAnsi="Cambria"/>
-                            <w:bCs/>
-                            <w:sz w:val="26"/>
-                            <w:szCs w:val="26"/>
-                          </w:rPr>
-                          <w:t>Việt</w:t>
-                        </w:r>
-                        <w:proofErr w:type="spellEnd"/>
-                        <w:r>
-                          <w:rPr>
-                            <w:rFonts w:ascii="Cambria" w:hAnsi="Cambria"/>
-                            <w:bCs/>
-                            <w:sz w:val="26"/>
-                            <w:szCs w:val="26"/>
-                          </w:rPr>
-                          <w:t xml:space="preserve"> – Team Leader – SE60706</w:t>
+                          <w:t>Lê Phước Việt – Team Leader – SE60706</w:t>
                         </w:r>
                       </w:p>
                       <w:p>
@@ -515,7 +464,6 @@
                             <w:szCs w:val="26"/>
                           </w:rPr>
                         </w:pPr>
-                        <w:proofErr w:type="spellStart"/>
                         <w:r>
                           <w:rPr>
                             <w:rFonts w:ascii="Cambria" w:hAnsi="Cambria"/>
@@ -523,57 +471,7 @@
                             <w:sz w:val="26"/>
                             <w:szCs w:val="26"/>
                           </w:rPr>
-                          <w:t>Nguyễn</w:t>
-                        </w:r>
-                        <w:proofErr w:type="spellEnd"/>
-                        <w:r>
-                          <w:rPr>
-                            <w:rFonts w:ascii="Cambria" w:hAnsi="Cambria"/>
-                            <w:bCs/>
-                            <w:sz w:val="26"/>
-                            <w:szCs w:val="26"/>
-                          </w:rPr>
-                          <w:t xml:space="preserve"> </w:t>
-                        </w:r>
-                        <w:proofErr w:type="spellStart"/>
-                        <w:r>
-                          <w:rPr>
-                            <w:rFonts w:ascii="Cambria" w:hAnsi="Cambria"/>
-                            <w:bCs/>
-                            <w:sz w:val="26"/>
-                            <w:szCs w:val="26"/>
-                          </w:rPr>
-                          <w:t>Xuân</w:t>
-                        </w:r>
-                        <w:proofErr w:type="spellEnd"/>
-                        <w:r>
-                          <w:rPr>
-                            <w:rFonts w:ascii="Cambria" w:hAnsi="Cambria"/>
-                            <w:bCs/>
-                            <w:sz w:val="26"/>
-                            <w:szCs w:val="26"/>
-                          </w:rPr>
-                          <w:t xml:space="preserve"> </w:t>
-                        </w:r>
-                        <w:proofErr w:type="spellStart"/>
-                        <w:r>
-                          <w:rPr>
-                            <w:rFonts w:ascii="Cambria" w:hAnsi="Cambria"/>
-                            <w:bCs/>
-                            <w:sz w:val="26"/>
-                            <w:szCs w:val="26"/>
-                          </w:rPr>
-                          <w:t>Sơn</w:t>
-                        </w:r>
-                        <w:proofErr w:type="spellEnd"/>
-                        <w:r>
-                          <w:rPr>
-                            <w:rFonts w:ascii="Cambria" w:hAnsi="Cambria"/>
-                            <w:bCs/>
-                            <w:sz w:val="26"/>
-                            <w:szCs w:val="26"/>
-                          </w:rPr>
-                          <w:t xml:space="preserve"> – Team Member – SE60727</w:t>
+                          <w:t>Nguyễn Xuân Sơn – Team Member – SE60727</w:t>
                         </w:r>
                       </w:p>
                       <w:p>
@@ -586,7 +484,6 @@
                             <w:szCs w:val="26"/>
                           </w:rPr>
                         </w:pPr>
-                        <w:proofErr w:type="spellStart"/>
                         <w:r>
                           <w:rPr>
                             <w:rFonts w:ascii="Cambria" w:hAnsi="Cambria"/>
@@ -594,77 +491,7 @@
                             <w:sz w:val="26"/>
                             <w:szCs w:val="26"/>
                           </w:rPr>
-                          <w:t>Dương</w:t>
-                        </w:r>
-                        <w:proofErr w:type="spellEnd"/>
-                        <w:r>
-                          <w:rPr>
-                            <w:rFonts w:ascii="Cambria" w:hAnsi="Cambria"/>
-                            <w:bCs/>
-                            <w:sz w:val="26"/>
-                            <w:szCs w:val="26"/>
-                          </w:rPr>
-                          <w:t xml:space="preserve"> </w:t>
-                        </w:r>
-                        <w:proofErr w:type="spellStart"/>
-                        <w:r>
-                          <w:rPr>
-                            <w:rFonts w:ascii="Cambria" w:hAnsi="Cambria"/>
-                            <w:bCs/>
-                            <w:sz w:val="26"/>
-                            <w:szCs w:val="26"/>
-                          </w:rPr>
-                          <w:t>Thị</w:t>
-                        </w:r>
-                        <w:proofErr w:type="spellEnd"/>
-                        <w:r>
-                          <w:rPr>
-                            <w:rFonts w:ascii="Cambria" w:hAnsi="Cambria"/>
-                            <w:bCs/>
-                            <w:sz w:val="26"/>
-                            <w:szCs w:val="26"/>
-                          </w:rPr>
-                          <w:t xml:space="preserve"> </w:t>
-                        </w:r>
-                        <w:proofErr w:type="spellStart"/>
-                        <w:r>
-                          <w:rPr>
-                            <w:rFonts w:ascii="Cambria" w:hAnsi="Cambria"/>
-                            <w:bCs/>
-                            <w:sz w:val="26"/>
-                            <w:szCs w:val="26"/>
-                          </w:rPr>
-                          <w:t>Hoàng</w:t>
-                        </w:r>
-                        <w:proofErr w:type="spellEnd"/>
-                        <w:r>
-                          <w:rPr>
-                            <w:rFonts w:ascii="Cambria" w:hAnsi="Cambria"/>
-                            <w:bCs/>
-                            <w:sz w:val="26"/>
-                            <w:szCs w:val="26"/>
-                          </w:rPr>
-                          <w:t xml:space="preserve"> </w:t>
-                        </w:r>
-                        <w:proofErr w:type="spellStart"/>
-                        <w:r>
-                          <w:rPr>
-                            <w:rFonts w:ascii="Cambria" w:hAnsi="Cambria"/>
-                            <w:bCs/>
-                            <w:sz w:val="26"/>
-                            <w:szCs w:val="26"/>
-                          </w:rPr>
-                          <w:t>Anh</w:t>
-                        </w:r>
-                        <w:proofErr w:type="spellEnd"/>
-                        <w:r>
-                          <w:rPr>
-                            <w:rFonts w:ascii="Cambria" w:hAnsi="Cambria"/>
-                            <w:bCs/>
-                            <w:sz w:val="26"/>
-                            <w:szCs w:val="26"/>
-                          </w:rPr>
-                          <w:t xml:space="preserve"> – Team Member </w:t>
+                          <w:t xml:space="preserve">Dương Thị Hoàng Anh – Team Member </w:t>
                         </w:r>
                         <w:r>
                           <w:rPr>
@@ -684,8 +511,6 @@
                           </w:rPr>
                           <w:t xml:space="preserve"> 60434</w:t>
                         </w:r>
-                        <w:bookmarkStart w:id="0" w:name="_GoBack"/>
-                        <w:bookmarkEnd w:id="0"/>
                       </w:p>
                     </w:tc>
                   </w:tr>
@@ -750,7 +575,6 @@
                             <w:szCs w:val="26"/>
                           </w:rPr>
                         </w:pPr>
-                        <w:proofErr w:type="spellStart"/>
                         <w:r>
                           <w:rPr>
                             <w:rFonts w:ascii="Cambria" w:hAnsi="Cambria"/>
@@ -758,49 +582,8 @@
                             <w:sz w:val="26"/>
                             <w:szCs w:val="26"/>
                           </w:rPr>
-                          <w:t>Nguyễn</w:t>
+                          <w:t>Nguyễn Đức Khoan</w:t>
                         </w:r>
-                        <w:proofErr w:type="spellEnd"/>
-                        <w:r>
-                          <w:rPr>
-                            <w:rFonts w:ascii="Cambria" w:hAnsi="Cambria"/>
-                            <w:bCs/>
-                            <w:sz w:val="26"/>
-                            <w:szCs w:val="26"/>
-                          </w:rPr>
-                          <w:t xml:space="preserve"> </w:t>
-                        </w:r>
-                        <w:proofErr w:type="spellStart"/>
-                        <w:r>
-                          <w:rPr>
-                            <w:rFonts w:ascii="Cambria" w:hAnsi="Cambria"/>
-                            <w:bCs/>
-                            <w:sz w:val="26"/>
-                            <w:szCs w:val="26"/>
-                          </w:rPr>
-                          <w:t>Đức</w:t>
-                        </w:r>
-                        <w:proofErr w:type="spellEnd"/>
-                        <w:r>
-                          <w:rPr>
-                            <w:rFonts w:ascii="Cambria" w:hAnsi="Cambria"/>
-                            <w:bCs/>
-                            <w:sz w:val="26"/>
-                            <w:szCs w:val="26"/>
-                          </w:rPr>
-                          <w:t xml:space="preserve"> </w:t>
-                        </w:r>
-                        <w:proofErr w:type="spellStart"/>
-                        <w:r>
-                          <w:rPr>
-                            <w:rFonts w:ascii="Cambria" w:hAnsi="Cambria"/>
-                            <w:bCs/>
-                            <w:sz w:val="26"/>
-                            <w:szCs w:val="26"/>
-                          </w:rPr>
-                          <w:t>Khoan</w:t>
-                        </w:r>
-                        <w:proofErr w:type="spellEnd"/>
                       </w:p>
                     </w:tc>
                   </w:tr>
@@ -959,7 +742,6 @@
                             <w:szCs w:val="26"/>
                           </w:rPr>
                         </w:pPr>
-                        <w:proofErr w:type="spellStart"/>
                         <w:r>
                           <w:rPr>
                             <w:rFonts w:ascii="Cambria" w:hAnsi="Cambria"/>
@@ -968,7 +750,6 @@
                           </w:rPr>
                           <w:t>HospitalF</w:t>
                         </w:r>
-                        <w:proofErr w:type="spellEnd"/>
                       </w:p>
                     </w:tc>
                   </w:tr>
@@ -4664,21 +4445,8 @@
           <w:sz w:val="36"/>
           <w:szCs w:val="36"/>
         </w:rPr>
-        <w:t xml:space="preserve">System Implementation &amp; </w:t>
+        <w:t>System Implementation &amp; tTest</w:t>
       </w:r>
-      <w:proofErr w:type="spellStart"/>
-      <w:r>
-        <w:rPr>
-          <w:rFonts w:ascii="Cambria" w:eastAsiaTheme="majorEastAsia" w:hAnsi="Cambria" w:cstheme="majorBidi"/>
-          <w:b/>
-          <w:bCs/>
-          <w:color w:val="000000" w:themeColor="text1"/>
-          <w:sz w:val="36"/>
-          <w:szCs w:val="36"/>
-        </w:rPr>
-        <w:t>tTest</w:t>
-      </w:r>
-      <w:proofErr w:type="spellEnd"/>
       <w:r>
         <w:rPr>
           <w:rFonts w:ascii="Cambria" w:eastAsiaTheme="majorEastAsia" w:hAnsi="Cambria" w:cstheme="majorBidi"/>
@@ -4736,7 +4504,7 @@
           <w:szCs w:val="28"/>
         </w:rPr>
       </w:pPr>
-      <w:bookmarkStart w:id="1" w:name="_Toc394764662"/>
+      <w:bookmarkStart w:id="0" w:name="_Toc394764662"/>
       <w:r>
         <w:rPr>
           <w:rFonts w:ascii="Cambria" w:eastAsiaTheme="majorEastAsia" w:hAnsi="Cambria" w:cstheme="majorBidi"/>
@@ -4748,7 +4516,7 @@
         </w:rPr>
         <w:t>Introduction</w:t>
       </w:r>
-      <w:bookmarkEnd w:id="1"/>
+      <w:bookmarkEnd w:id="0"/>
     </w:p>
     <w:p>
       <w:pPr>
@@ -4773,7 +4541,7 @@
           <w:szCs w:val="28"/>
         </w:rPr>
       </w:pPr>
-      <w:bookmarkStart w:id="2" w:name="_Toc394764663"/>
+      <w:bookmarkStart w:id="1" w:name="_Toc394764663"/>
       <w:r>
         <w:rPr>
           <w:rFonts w:ascii="Cambria" w:eastAsiaTheme="majorEastAsia" w:hAnsi="Cambria" w:cstheme="majorBidi"/>
@@ -4785,7 +4553,7 @@
         </w:rPr>
         <w:t>Database relationship Diagrams</w:t>
       </w:r>
-      <w:bookmarkEnd w:id="2"/>
+      <w:bookmarkEnd w:id="1"/>
     </w:p>
     <w:p>
       <w:pPr>
@@ -4810,7 +4578,7 @@
           <w:szCs w:val="28"/>
         </w:rPr>
       </w:pPr>
-      <w:bookmarkStart w:id="3" w:name="_Toc394764664"/>
+      <w:bookmarkStart w:id="2" w:name="_Toc394764664"/>
       <w:r>
         <w:rPr>
           <w:rFonts w:ascii="Cambria" w:eastAsiaTheme="majorEastAsia" w:hAnsi="Cambria" w:cstheme="majorBidi"/>
@@ -4820,33 +4588,9 @@
           <w:sz w:val="28"/>
           <w:szCs w:val="28"/>
         </w:rPr>
-        <w:t xml:space="preserve">Screen shots / </w:t>
+        <w:t>Screen shots / Perfomance measures</w:t>
       </w:r>
-      <w:proofErr w:type="spellStart"/>
-      <w:r>
-        <w:rPr>
-          <w:rFonts w:ascii="Cambria" w:eastAsiaTheme="majorEastAsia" w:hAnsi="Cambria" w:cstheme="majorBidi"/>
-          <w:b/>
-          <w:bCs/>
-          <w:color w:val="000000" w:themeColor="text1"/>
-          <w:sz w:val="28"/>
-          <w:szCs w:val="28"/>
-        </w:rPr>
-        <w:t>Perfomance</w:t>
-      </w:r>
-      <w:proofErr w:type="spellEnd"/>
-      <w:r>
-        <w:rPr>
-          <w:rFonts w:ascii="Cambria" w:eastAsiaTheme="majorEastAsia" w:hAnsi="Cambria" w:cstheme="majorBidi"/>
-          <w:b/>
-          <w:bCs/>
-          <w:color w:val="000000" w:themeColor="text1"/>
-          <w:sz w:val="28"/>
-          <w:szCs w:val="28"/>
-        </w:rPr>
-        <w:t xml:space="preserve"> measures</w:t>
-      </w:r>
-      <w:bookmarkEnd w:id="3"/>
+      <w:bookmarkEnd w:id="2"/>
     </w:p>
     <w:p>
       <w:pPr>
@@ -4871,7 +4615,7 @@
           <w:szCs w:val="28"/>
         </w:rPr>
       </w:pPr>
-      <w:bookmarkStart w:id="4" w:name="_Toc394764665"/>
+      <w:bookmarkStart w:id="3" w:name="_Toc394764665"/>
       <w:r>
         <w:rPr>
           <w:rFonts w:ascii="Cambria" w:eastAsiaTheme="majorEastAsia" w:hAnsi="Cambria" w:cstheme="majorBidi"/>
@@ -4883,7 +4627,7 @@
         </w:rPr>
         <w:t>Test Plan</w:t>
       </w:r>
-      <w:bookmarkEnd w:id="4"/>
+      <w:bookmarkEnd w:id="3"/>
     </w:p>
     <w:p>
       <w:pPr>
@@ -4908,7 +4652,7 @@
           <w:szCs w:val="28"/>
         </w:rPr>
       </w:pPr>
-      <w:bookmarkStart w:id="5" w:name="_Toc394764666"/>
+      <w:bookmarkStart w:id="4" w:name="_Toc394764666"/>
       <w:r>
         <w:rPr>
           <w:rFonts w:ascii="Cambria" w:eastAsiaTheme="majorEastAsia" w:hAnsi="Cambria" w:cstheme="majorBidi"/>
@@ -4920,7 +4664,7 @@
         </w:rPr>
         <w:t>Features to be tested</w:t>
       </w:r>
-      <w:bookmarkEnd w:id="5"/>
+      <w:bookmarkEnd w:id="4"/>
     </w:p>
     <w:p>
       <w:pPr>
@@ -4945,7 +4689,7 @@
           <w:szCs w:val="28"/>
         </w:rPr>
       </w:pPr>
-      <w:bookmarkStart w:id="6" w:name="_Toc394764667"/>
+      <w:bookmarkStart w:id="5" w:name="_Toc394764667"/>
       <w:r>
         <w:rPr>
           <w:rFonts w:ascii="Cambria" w:eastAsiaTheme="majorEastAsia" w:hAnsi="Cambria" w:cstheme="majorBidi"/>
@@ -4957,7 +4701,7 @@
         </w:rPr>
         <w:t>Features not to be tested</w:t>
       </w:r>
-      <w:bookmarkEnd w:id="6"/>
+      <w:bookmarkEnd w:id="5"/>
     </w:p>
     <w:p>
       <w:pPr>
@@ -4982,7 +4726,7 @@
           <w:szCs w:val="28"/>
         </w:rPr>
       </w:pPr>
-      <w:bookmarkStart w:id="7" w:name="_Toc394764668"/>
+      <w:bookmarkStart w:id="6" w:name="_Toc394764668"/>
       <w:r>
         <w:rPr>
           <w:rFonts w:ascii="Cambria" w:eastAsiaTheme="majorEastAsia" w:hAnsi="Cambria" w:cstheme="majorBidi"/>
@@ -4994,7 +4738,7 @@
         </w:rPr>
         <w:t>Testing Tools and Environment</w:t>
       </w:r>
-      <w:bookmarkEnd w:id="7"/>
+      <w:bookmarkEnd w:id="6"/>
     </w:p>
     <w:p>
       <w:pPr>
@@ -5018,8 +4762,38 @@
           <w:sz w:val="28"/>
           <w:szCs w:val="28"/>
         </w:rPr>
-      </w:pPr>
-      <w:bookmarkStart w:id="8" w:name="_Toc394764669"/>
+        <w:sectPr>
+          <w:pgSz w:w="12240" w:h="15840"/>
+          <w:pgMar w:top="90" w:right="1440" w:bottom="90" w:left="1440" w:header="720" w:footer="720" w:gutter="0"/>
+          <w:cols w:space="720"/>
+          <w:docGrid w:linePitch="360"/>
+        </w:sectPr>
+      </w:pPr>
+      <w:bookmarkStart w:id="7" w:name="_Toc394764669"/>
+    </w:p>
+    <w:p>
+      <w:pPr>
+        <w:pStyle w:val="ListParagraph"/>
+        <w:numPr>
+          <w:ilvl w:val="0"/>
+          <w:numId w:val="1"/>
+        </w:numPr>
+        <w:tabs>
+          <w:tab w:val="left" w:pos="900"/>
+        </w:tabs>
+        <w:spacing w:before="120" w:after="0"/>
+        <w:contextualSpacing w:val="0"/>
+        <w:jc w:val="both"/>
+        <w:outlineLvl w:val="0"/>
+        <w:rPr>
+          <w:rFonts w:ascii="Cambria" w:eastAsiaTheme="majorEastAsia" w:hAnsi="Cambria" w:cstheme="majorBidi"/>
+          <w:b/>
+          <w:bCs/>
+          <w:color w:val="000000" w:themeColor="text1"/>
+          <w:sz w:val="28"/>
+          <w:szCs w:val="28"/>
+        </w:rPr>
+      </w:pPr>
       <w:r>
         <w:rPr>
           <w:rFonts w:ascii="Cambria" w:eastAsiaTheme="majorEastAsia" w:hAnsi="Cambria" w:cstheme="majorBidi"/>
@@ -5029,9 +4803,10 @@
           <w:sz w:val="28"/>
           <w:szCs w:val="28"/>
         </w:rPr>
+        <w:lastRenderedPageBreak/>
         <w:t>Test Cases</w:t>
       </w:r>
-      <w:bookmarkEnd w:id="8"/>
+      <w:bookmarkEnd w:id="7"/>
     </w:p>
     <w:p>
       <w:pPr>
@@ -5056,7 +4831,7 @@
           <w:szCs w:val="28"/>
         </w:rPr>
       </w:pPr>
-      <w:bookmarkStart w:id="9" w:name="_Toc394764670"/>
+      <w:bookmarkStart w:id="8" w:name="_Toc394764670"/>
       <w:r>
         <w:rPr>
           <w:rFonts w:ascii="Cambria" w:eastAsiaTheme="majorEastAsia" w:hAnsi="Cambria" w:cstheme="majorBidi"/>
@@ -5068,7 +4843,2805 @@
         </w:rPr>
         <w:t>Login</w:t>
       </w:r>
-      <w:bookmarkEnd w:id="9"/>
+      <w:bookmarkEnd w:id="8"/>
+    </w:p>
+    <w:tbl>
+      <w:tblPr>
+        <w:tblW w:w="15655" w:type="dxa"/>
+        <w:tblBorders>
+          <w:top w:val="single" w:sz="4" w:space="0" w:color="auto"/>
+          <w:left w:val="single" w:sz="4" w:space="0" w:color="auto"/>
+          <w:bottom w:val="single" w:sz="4" w:space="0" w:color="auto"/>
+          <w:right w:val="single" w:sz="4" w:space="0" w:color="auto"/>
+          <w:insideH w:val="single" w:sz="4" w:space="0" w:color="auto"/>
+          <w:insideV w:val="single" w:sz="4" w:space="0" w:color="auto"/>
+        </w:tblBorders>
+        <w:tblLayout w:type="fixed"/>
+        <w:tblLook w:val="04A0" w:firstRow="1" w:lastRow="0" w:firstColumn="1" w:lastColumn="0" w:noHBand="0" w:noVBand="1"/>
+      </w:tblPr>
+      <w:tblGrid>
+        <w:gridCol w:w="625"/>
+        <w:gridCol w:w="1800"/>
+        <w:gridCol w:w="1980"/>
+        <w:gridCol w:w="3420"/>
+        <w:gridCol w:w="3690"/>
+        <w:gridCol w:w="900"/>
+        <w:gridCol w:w="1350"/>
+        <w:gridCol w:w="1890"/>
+      </w:tblGrid>
+      <w:tr>
+        <w:tc>
+          <w:tcPr>
+            <w:tcW w:w="625" w:type="dxa"/>
+            <w:tcBorders>
+              <w:top w:val="single" w:sz="4" w:space="0" w:color="000000"/>
+              <w:left w:val="single" w:sz="4" w:space="0" w:color="000000"/>
+              <w:bottom w:val="single" w:sz="4" w:space="0" w:color="000000"/>
+              <w:right w:val="single" w:sz="4" w:space="0" w:color="000000"/>
+            </w:tcBorders>
+            <w:shd w:val="clear" w:color="auto" w:fill="5B9BD5" w:themeFill="accent1"/>
+            <w:vAlign w:val="center"/>
+            <w:hideMark/>
+          </w:tcPr>
+          <w:p>
+            <w:pPr>
+              <w:spacing w:after="0" w:line="240" w:lineRule="auto"/>
+              <w:jc w:val="center"/>
+              <w:rPr>
+                <w:b/>
+                <w:color w:val="FFFFFF" w:themeColor="background1"/>
+              </w:rPr>
+            </w:pPr>
+            <w:r>
+              <w:rPr>
+                <w:b/>
+                <w:color w:val="FFFFFF" w:themeColor="background1"/>
+              </w:rPr>
+              <w:t>ID</w:t>
+            </w:r>
+          </w:p>
+        </w:tc>
+        <w:tc>
+          <w:tcPr>
+            <w:tcW w:w="1800" w:type="dxa"/>
+            <w:tcBorders>
+              <w:top w:val="single" w:sz="4" w:space="0" w:color="000000"/>
+              <w:left w:val="single" w:sz="4" w:space="0" w:color="000000"/>
+              <w:bottom w:val="single" w:sz="4" w:space="0" w:color="000000"/>
+              <w:right w:val="single" w:sz="4" w:space="0" w:color="000000"/>
+            </w:tcBorders>
+            <w:shd w:val="clear" w:color="auto" w:fill="5B9BD5" w:themeFill="accent1"/>
+            <w:vAlign w:val="center"/>
+            <w:hideMark/>
+          </w:tcPr>
+          <w:p>
+            <w:pPr>
+              <w:spacing w:after="0" w:line="240" w:lineRule="auto"/>
+              <w:jc w:val="center"/>
+              <w:rPr>
+                <w:b/>
+                <w:color w:val="FFFFFF" w:themeColor="background1"/>
+              </w:rPr>
+            </w:pPr>
+            <w:r>
+              <w:rPr>
+                <w:b/>
+                <w:color w:val="FFFFFF" w:themeColor="background1"/>
+              </w:rPr>
+              <w:t>Test Case Description</w:t>
+            </w:r>
+          </w:p>
+        </w:tc>
+        <w:tc>
+          <w:tcPr>
+            <w:tcW w:w="1980" w:type="dxa"/>
+            <w:tcBorders>
+              <w:top w:val="single" w:sz="4" w:space="0" w:color="000000"/>
+              <w:left w:val="single" w:sz="4" w:space="0" w:color="000000"/>
+              <w:bottom w:val="single" w:sz="4" w:space="0" w:color="000000"/>
+              <w:right w:val="single" w:sz="4" w:space="0" w:color="000000"/>
+            </w:tcBorders>
+            <w:shd w:val="clear" w:color="auto" w:fill="5B9BD5" w:themeFill="accent1"/>
+            <w:vAlign w:val="center"/>
+            <w:hideMark/>
+          </w:tcPr>
+          <w:p>
+            <w:pPr>
+              <w:spacing w:after="0" w:line="240" w:lineRule="auto"/>
+              <w:jc w:val="center"/>
+              <w:rPr>
+                <w:b/>
+                <w:color w:val="FFFFFF" w:themeColor="background1"/>
+              </w:rPr>
+            </w:pPr>
+            <w:r>
+              <w:rPr>
+                <w:b/>
+                <w:color w:val="FFFFFF" w:themeColor="background1"/>
+              </w:rPr>
+              <w:t>Pre-Conditions</w:t>
+            </w:r>
+          </w:p>
+        </w:tc>
+        <w:tc>
+          <w:tcPr>
+            <w:tcW w:w="3420" w:type="dxa"/>
+            <w:tcBorders>
+              <w:top w:val="single" w:sz="4" w:space="0" w:color="000000"/>
+              <w:left w:val="single" w:sz="4" w:space="0" w:color="000000"/>
+              <w:bottom w:val="single" w:sz="4" w:space="0" w:color="000000"/>
+              <w:right w:val="single" w:sz="4" w:space="0" w:color="000000"/>
+            </w:tcBorders>
+            <w:shd w:val="clear" w:color="auto" w:fill="5B9BD5" w:themeFill="accent1"/>
+            <w:vAlign w:val="center"/>
+            <w:hideMark/>
+          </w:tcPr>
+          <w:p>
+            <w:pPr>
+              <w:spacing w:after="0" w:line="240" w:lineRule="auto"/>
+              <w:jc w:val="center"/>
+              <w:rPr>
+                <w:b/>
+                <w:color w:val="FFFFFF" w:themeColor="background1"/>
+              </w:rPr>
+            </w:pPr>
+            <w:r>
+              <w:rPr>
+                <w:b/>
+                <w:color w:val="FFFFFF" w:themeColor="background1"/>
+              </w:rPr>
+              <w:t>Test Case Procedure</w:t>
+            </w:r>
+          </w:p>
+        </w:tc>
+        <w:tc>
+          <w:tcPr>
+            <w:tcW w:w="3690" w:type="dxa"/>
+            <w:tcBorders>
+              <w:top w:val="single" w:sz="4" w:space="0" w:color="000000"/>
+              <w:left w:val="single" w:sz="4" w:space="0" w:color="000000"/>
+              <w:bottom w:val="single" w:sz="4" w:space="0" w:color="000000"/>
+              <w:right w:val="single" w:sz="4" w:space="0" w:color="000000"/>
+            </w:tcBorders>
+            <w:shd w:val="clear" w:color="auto" w:fill="5B9BD5" w:themeFill="accent1"/>
+            <w:vAlign w:val="center"/>
+            <w:hideMark/>
+          </w:tcPr>
+          <w:p>
+            <w:pPr>
+              <w:spacing w:after="0" w:line="240" w:lineRule="auto"/>
+              <w:jc w:val="center"/>
+              <w:rPr>
+                <w:b/>
+                <w:color w:val="FFFFFF" w:themeColor="background1"/>
+              </w:rPr>
+            </w:pPr>
+            <w:r>
+              <w:rPr>
+                <w:b/>
+                <w:color w:val="FFFFFF" w:themeColor="background1"/>
+              </w:rPr>
+              <w:t>Expected Output</w:t>
+            </w:r>
+          </w:p>
+        </w:tc>
+        <w:tc>
+          <w:tcPr>
+            <w:tcW w:w="900" w:type="dxa"/>
+            <w:tcBorders>
+              <w:top w:val="single" w:sz="4" w:space="0" w:color="000000"/>
+              <w:left w:val="single" w:sz="4" w:space="0" w:color="000000"/>
+              <w:bottom w:val="single" w:sz="4" w:space="0" w:color="000000"/>
+              <w:right w:val="single" w:sz="4" w:space="0" w:color="000000"/>
+            </w:tcBorders>
+            <w:shd w:val="clear" w:color="auto" w:fill="5B9BD5" w:themeFill="accent1"/>
+            <w:vAlign w:val="center"/>
+            <w:hideMark/>
+          </w:tcPr>
+          <w:p>
+            <w:pPr>
+              <w:spacing w:after="0" w:line="240" w:lineRule="auto"/>
+              <w:jc w:val="center"/>
+              <w:rPr>
+                <w:b/>
+                <w:color w:val="FFFFFF" w:themeColor="background1"/>
+              </w:rPr>
+            </w:pPr>
+            <w:r>
+              <w:rPr>
+                <w:b/>
+                <w:color w:val="FFFFFF" w:themeColor="background1"/>
+              </w:rPr>
+              <w:t>Result</w:t>
+            </w:r>
+          </w:p>
+        </w:tc>
+        <w:tc>
+          <w:tcPr>
+            <w:tcW w:w="1350" w:type="dxa"/>
+            <w:tcBorders>
+              <w:top w:val="single" w:sz="4" w:space="0" w:color="000000"/>
+              <w:left w:val="single" w:sz="4" w:space="0" w:color="000000"/>
+              <w:bottom w:val="single" w:sz="4" w:space="0" w:color="000000"/>
+              <w:right w:val="single" w:sz="4" w:space="0" w:color="000000"/>
+            </w:tcBorders>
+            <w:shd w:val="clear" w:color="auto" w:fill="5B9BD5" w:themeFill="accent1"/>
+            <w:vAlign w:val="center"/>
+            <w:hideMark/>
+          </w:tcPr>
+          <w:p>
+            <w:pPr>
+              <w:spacing w:after="0" w:line="240" w:lineRule="auto"/>
+              <w:jc w:val="center"/>
+              <w:rPr>
+                <w:b/>
+                <w:color w:val="FFFFFF" w:themeColor="background1"/>
+              </w:rPr>
+            </w:pPr>
+            <w:r>
+              <w:rPr>
+                <w:b/>
+                <w:color w:val="FFFFFF" w:themeColor="background1"/>
+              </w:rPr>
+              <w:t>Test Date</w:t>
+            </w:r>
+          </w:p>
+        </w:tc>
+        <w:tc>
+          <w:tcPr>
+            <w:tcW w:w="1890" w:type="dxa"/>
+            <w:tcBorders>
+              <w:top w:val="single" w:sz="4" w:space="0" w:color="000000"/>
+              <w:left w:val="single" w:sz="4" w:space="0" w:color="000000"/>
+              <w:bottom w:val="single" w:sz="4" w:space="0" w:color="000000"/>
+              <w:right w:val="single" w:sz="4" w:space="0" w:color="000000"/>
+            </w:tcBorders>
+            <w:shd w:val="clear" w:color="auto" w:fill="5B9BD5" w:themeFill="accent1"/>
+            <w:vAlign w:val="center"/>
+            <w:hideMark/>
+          </w:tcPr>
+          <w:p>
+            <w:pPr>
+              <w:spacing w:after="0" w:line="240" w:lineRule="auto"/>
+              <w:jc w:val="center"/>
+              <w:rPr>
+                <w:b/>
+                <w:color w:val="FFFFFF" w:themeColor="background1"/>
+              </w:rPr>
+            </w:pPr>
+            <w:r>
+              <w:rPr>
+                <w:b/>
+                <w:color w:val="FFFFFF" w:themeColor="background1"/>
+              </w:rPr>
+              <w:t>Note</w:t>
+            </w:r>
+          </w:p>
+        </w:tc>
+      </w:tr>
+      <w:tr>
+        <w:trPr>
+          <w:trHeight w:val="1538"/>
+        </w:trPr>
+        <w:tc>
+          <w:tcPr>
+            <w:tcW w:w="625" w:type="dxa"/>
+            <w:tcBorders>
+              <w:top w:val="single" w:sz="4" w:space="0" w:color="000000"/>
+              <w:left w:val="single" w:sz="4" w:space="0" w:color="000000"/>
+              <w:bottom w:val="single" w:sz="4" w:space="0" w:color="000000"/>
+              <w:right w:val="single" w:sz="4" w:space="0" w:color="000000"/>
+            </w:tcBorders>
+            <w:shd w:val="clear" w:color="auto" w:fill="auto"/>
+            <w:hideMark/>
+          </w:tcPr>
+          <w:p>
+            <w:pPr>
+              <w:spacing w:after="120" w:line="240" w:lineRule="auto"/>
+            </w:pPr>
+            <w:r>
+              <w:t>001</w:t>
+            </w:r>
+          </w:p>
+        </w:tc>
+        <w:tc>
+          <w:tcPr>
+            <w:tcW w:w="1800" w:type="dxa"/>
+            <w:tcBorders>
+              <w:top w:val="single" w:sz="4" w:space="0" w:color="000000"/>
+              <w:left w:val="single" w:sz="4" w:space="0" w:color="000000"/>
+              <w:bottom w:val="single" w:sz="4" w:space="0" w:color="000000"/>
+              <w:right w:val="single" w:sz="4" w:space="0" w:color="000000"/>
+            </w:tcBorders>
+            <w:shd w:val="clear" w:color="auto" w:fill="auto"/>
+            <w:hideMark/>
+          </w:tcPr>
+          <w:p>
+            <w:pPr>
+              <w:spacing w:after="120" w:line="240" w:lineRule="auto"/>
+            </w:pPr>
+            <w:r>
+              <w:t xml:space="preserve">Check authentication of users. </w:t>
+            </w:r>
+          </w:p>
+        </w:tc>
+        <w:tc>
+          <w:tcPr>
+            <w:tcW w:w="1980" w:type="dxa"/>
+            <w:tcBorders>
+              <w:top w:val="single" w:sz="4" w:space="0" w:color="000000"/>
+              <w:left w:val="single" w:sz="4" w:space="0" w:color="000000"/>
+              <w:bottom w:val="single" w:sz="4" w:space="0" w:color="000000"/>
+              <w:right w:val="single" w:sz="4" w:space="0" w:color="000000"/>
+            </w:tcBorders>
+            <w:shd w:val="clear" w:color="auto" w:fill="auto"/>
+            <w:hideMark/>
+          </w:tcPr>
+          <w:p>
+            <w:pPr>
+              <w:spacing w:after="120" w:line="240" w:lineRule="auto"/>
+            </w:pPr>
+            <w:r>
+              <w:t>Access Login page for Administrator and Hospital User</w:t>
+            </w:r>
+          </w:p>
+        </w:tc>
+        <w:tc>
+          <w:tcPr>
+            <w:tcW w:w="3420" w:type="dxa"/>
+            <w:tcBorders>
+              <w:top w:val="single" w:sz="4" w:space="0" w:color="000000"/>
+              <w:left w:val="single" w:sz="4" w:space="0" w:color="000000"/>
+              <w:bottom w:val="single" w:sz="4" w:space="0" w:color="000000"/>
+              <w:right w:val="single" w:sz="4" w:space="0" w:color="000000"/>
+            </w:tcBorders>
+            <w:shd w:val="clear" w:color="auto" w:fill="auto"/>
+            <w:hideMark/>
+          </w:tcPr>
+          <w:p>
+            <w:pPr>
+              <w:spacing w:after="120" w:line="240" w:lineRule="auto"/>
+            </w:pPr>
+            <w:r>
+              <w:t xml:space="preserve">1. Fill in the fields below: </w:t>
+            </w:r>
+          </w:p>
+          <w:p>
+            <w:pPr>
+              <w:pStyle w:val="ListParagraph"/>
+              <w:numPr>
+                <w:ilvl w:val="0"/>
+                <w:numId w:val="24"/>
+              </w:numPr>
+              <w:spacing w:before="120" w:after="120" w:line="259" w:lineRule="auto"/>
+              <w:ind w:left="342"/>
+              <w:contextualSpacing w:val="0"/>
+              <w:rPr>
+                <w:bCs/>
+                <w:sz w:val="24"/>
+                <w:szCs w:val="24"/>
+              </w:rPr>
+            </w:pPr>
+            <w:r>
+              <w:rPr>
+                <w:bCs/>
+                <w:sz w:val="24"/>
+                <w:szCs w:val="24"/>
+              </w:rPr>
+              <w:t xml:space="preserve">Email: Textbox </w:t>
+            </w:r>
+            <w:r>
+              <w:rPr>
+                <w:bCs/>
+                <w:sz w:val="24"/>
+                <w:szCs w:val="24"/>
+              </w:rPr>
+              <w:t>(Required)</w:t>
+            </w:r>
+          </w:p>
+          <w:p>
+            <w:pPr>
+              <w:pStyle w:val="ListParagraph"/>
+              <w:numPr>
+                <w:ilvl w:val="0"/>
+                <w:numId w:val="24"/>
+              </w:numPr>
+              <w:spacing w:after="120" w:line="240" w:lineRule="auto"/>
+              <w:ind w:left="342"/>
+            </w:pPr>
+            <w:r>
+              <w:rPr>
+                <w:bCs/>
+                <w:sz w:val="24"/>
+                <w:szCs w:val="24"/>
+              </w:rPr>
+              <w:t>Password: Password (R</w:t>
+            </w:r>
+            <w:r>
+              <w:rPr>
+                <w:bCs/>
+                <w:sz w:val="24"/>
+                <w:szCs w:val="24"/>
+              </w:rPr>
+              <w:t>equired)</w:t>
+            </w:r>
+          </w:p>
+          <w:p>
+            <w:pPr>
+              <w:spacing w:after="120" w:line="240" w:lineRule="auto"/>
+            </w:pPr>
+            <w:r>
+              <w:t>2. Click "</w:t>
+            </w:r>
+            <w:r>
+              <w:rPr>
+                <w:rFonts w:cs="Consolas"/>
+                <w:color w:val="A31515"/>
+                <w:sz w:val="24"/>
+                <w:szCs w:val="24"/>
+                <w:highlight w:val="white"/>
+              </w:rPr>
+              <w:t>Đăng nhập</w:t>
+            </w:r>
+            <w:r>
+              <w:t>" button</w:t>
+            </w:r>
+          </w:p>
+        </w:tc>
+        <w:tc>
+          <w:tcPr>
+            <w:tcW w:w="3690" w:type="dxa"/>
+            <w:tcBorders>
+              <w:top w:val="single" w:sz="4" w:space="0" w:color="000000"/>
+              <w:left w:val="single" w:sz="4" w:space="0" w:color="000000"/>
+              <w:bottom w:val="single" w:sz="4" w:space="0" w:color="000000"/>
+              <w:right w:val="single" w:sz="4" w:space="0" w:color="000000"/>
+            </w:tcBorders>
+            <w:shd w:val="clear" w:color="auto" w:fill="auto"/>
+            <w:hideMark/>
+          </w:tcPr>
+          <w:p>
+            <w:pPr>
+              <w:spacing w:after="120" w:line="240" w:lineRule="auto"/>
+            </w:pPr>
+            <w:r>
+              <w:t>Depending on account’s role, users will be automatically transfer to page:</w:t>
+            </w:r>
+          </w:p>
+          <w:p>
+            <w:pPr>
+              <w:pStyle w:val="ListParagraph"/>
+              <w:numPr>
+                <w:ilvl w:val="0"/>
+                <w:numId w:val="25"/>
+              </w:numPr>
+              <w:spacing w:after="120" w:line="240" w:lineRule="auto"/>
+              <w:ind w:left="432"/>
+              <w:contextualSpacing w:val="0"/>
+            </w:pPr>
+            <w:r>
+              <w:t>Administrator: Hospital list page</w:t>
+            </w:r>
+          </w:p>
+          <w:p>
+            <w:pPr>
+              <w:pStyle w:val="ListParagraph"/>
+              <w:numPr>
+                <w:ilvl w:val="0"/>
+                <w:numId w:val="25"/>
+              </w:numPr>
+              <w:spacing w:after="120" w:line="240" w:lineRule="auto"/>
+              <w:ind w:left="432"/>
+              <w:contextualSpacing w:val="0"/>
+            </w:pPr>
+            <w:r>
+              <w:t>Hospital User: Hospital profile page</w:t>
+            </w:r>
+          </w:p>
+        </w:tc>
+        <w:tc>
+          <w:tcPr>
+            <w:tcW w:w="900" w:type="dxa"/>
+            <w:tcBorders>
+              <w:top w:val="single" w:sz="4" w:space="0" w:color="000000"/>
+              <w:left w:val="single" w:sz="4" w:space="0" w:color="000000"/>
+              <w:bottom w:val="single" w:sz="4" w:space="0" w:color="000000"/>
+              <w:right w:val="single" w:sz="4" w:space="0" w:color="000000"/>
+            </w:tcBorders>
+            <w:shd w:val="clear" w:color="auto" w:fill="auto"/>
+            <w:hideMark/>
+          </w:tcPr>
+          <w:p>
+            <w:pPr>
+              <w:spacing w:after="120" w:line="240" w:lineRule="auto"/>
+            </w:pPr>
+            <w:r>
+              <w:t>Passed</w:t>
+            </w:r>
+          </w:p>
+        </w:tc>
+        <w:tc>
+          <w:tcPr>
+            <w:tcW w:w="1350" w:type="dxa"/>
+            <w:tcBorders>
+              <w:top w:val="single" w:sz="4" w:space="0" w:color="000000"/>
+              <w:left w:val="single" w:sz="4" w:space="0" w:color="000000"/>
+              <w:bottom w:val="single" w:sz="4" w:space="0" w:color="000000"/>
+              <w:right w:val="single" w:sz="4" w:space="0" w:color="000000"/>
+            </w:tcBorders>
+            <w:shd w:val="clear" w:color="auto" w:fill="auto"/>
+          </w:tcPr>
+          <w:p>
+            <w:pPr>
+              <w:spacing w:after="120" w:line="240" w:lineRule="auto"/>
+            </w:pPr>
+            <w:r>
+              <w:t>02/02/2012</w:t>
+            </w:r>
+          </w:p>
+        </w:tc>
+        <w:tc>
+          <w:tcPr>
+            <w:tcW w:w="1890" w:type="dxa"/>
+            <w:tcBorders>
+              <w:top w:val="single" w:sz="4" w:space="0" w:color="000000"/>
+              <w:left w:val="single" w:sz="4" w:space="0" w:color="000000"/>
+              <w:bottom w:val="single" w:sz="4" w:space="0" w:color="000000"/>
+              <w:right w:val="single" w:sz="4" w:space="0" w:color="000000"/>
+            </w:tcBorders>
+            <w:shd w:val="clear" w:color="auto" w:fill="auto"/>
+            <w:hideMark/>
+          </w:tcPr>
+          <w:p>
+            <w:pPr>
+              <w:spacing w:after="120" w:line="240" w:lineRule="auto"/>
+            </w:pPr>
+          </w:p>
+        </w:tc>
+      </w:tr>
+      <w:tr>
+        <w:trPr>
+          <w:trHeight w:val="980"/>
+        </w:trPr>
+        <w:tc>
+          <w:tcPr>
+            <w:tcW w:w="625" w:type="dxa"/>
+            <w:tcBorders>
+              <w:top w:val="single" w:sz="4" w:space="0" w:color="000000"/>
+              <w:left w:val="single" w:sz="4" w:space="0" w:color="000000"/>
+              <w:bottom w:val="single" w:sz="4" w:space="0" w:color="000000"/>
+              <w:right w:val="single" w:sz="4" w:space="0" w:color="000000"/>
+            </w:tcBorders>
+            <w:shd w:val="clear" w:color="auto" w:fill="auto"/>
+          </w:tcPr>
+          <w:p>
+            <w:pPr>
+              <w:spacing w:after="120" w:line="240" w:lineRule="auto"/>
+            </w:pPr>
+            <w:r>
+              <w:t>002</w:t>
+            </w:r>
+          </w:p>
+        </w:tc>
+        <w:tc>
+          <w:tcPr>
+            <w:tcW w:w="1800" w:type="dxa"/>
+            <w:tcBorders>
+              <w:top w:val="single" w:sz="4" w:space="0" w:color="000000"/>
+              <w:left w:val="single" w:sz="4" w:space="0" w:color="000000"/>
+              <w:bottom w:val="single" w:sz="4" w:space="0" w:color="000000"/>
+              <w:right w:val="single" w:sz="4" w:space="0" w:color="000000"/>
+            </w:tcBorders>
+            <w:shd w:val="clear" w:color="auto" w:fill="auto"/>
+          </w:tcPr>
+          <w:p>
+            <w:pPr>
+              <w:spacing w:after="120" w:line="240" w:lineRule="auto"/>
+            </w:pPr>
+            <w:r>
+              <w:t>Email is blank</w:t>
+            </w:r>
+          </w:p>
+        </w:tc>
+        <w:tc>
+          <w:tcPr>
+            <w:tcW w:w="1980" w:type="dxa"/>
+            <w:tcBorders>
+              <w:top w:val="single" w:sz="4" w:space="0" w:color="000000"/>
+              <w:left w:val="single" w:sz="4" w:space="0" w:color="000000"/>
+              <w:bottom w:val="single" w:sz="4" w:space="0" w:color="000000"/>
+              <w:right w:val="single" w:sz="4" w:space="0" w:color="000000"/>
+            </w:tcBorders>
+            <w:shd w:val="clear" w:color="auto" w:fill="auto"/>
+          </w:tcPr>
+          <w:p>
+            <w:pPr>
+              <w:spacing w:after="120" w:line="240" w:lineRule="auto"/>
+            </w:pPr>
+            <w:r>
+              <w:t>Access Login page for Administrator and Hospital User</w:t>
+            </w:r>
+          </w:p>
+        </w:tc>
+        <w:tc>
+          <w:tcPr>
+            <w:tcW w:w="3420" w:type="dxa"/>
+            <w:tcBorders>
+              <w:top w:val="single" w:sz="4" w:space="0" w:color="000000"/>
+              <w:left w:val="single" w:sz="4" w:space="0" w:color="000000"/>
+              <w:bottom w:val="single" w:sz="4" w:space="0" w:color="000000"/>
+              <w:right w:val="single" w:sz="4" w:space="0" w:color="000000"/>
+            </w:tcBorders>
+            <w:shd w:val="clear" w:color="auto" w:fill="auto"/>
+          </w:tcPr>
+          <w:p>
+            <w:pPr>
+              <w:spacing w:after="120" w:line="240" w:lineRule="auto"/>
+            </w:pPr>
+            <w:r>
+              <w:t xml:space="preserve">1. Fill in </w:t>
+            </w:r>
+            <w:r>
+              <w:t>‘’</w:t>
+            </w:r>
+            <w:r>
+              <w:t xml:space="preserve"> field, let Email field blank.</w:t>
+            </w:r>
+          </w:p>
+          <w:p>
+            <w:pPr>
+              <w:spacing w:after="120" w:line="240" w:lineRule="auto"/>
+            </w:pPr>
+            <w:r>
+              <w:t>2. Click "</w:t>
+            </w:r>
+            <w:r>
+              <w:rPr>
+                <w:rFonts w:cs="Consolas"/>
+                <w:color w:val="A31515"/>
+                <w:sz w:val="24"/>
+                <w:szCs w:val="24"/>
+                <w:highlight w:val="white"/>
+              </w:rPr>
+              <w:t>Đăng nhập</w:t>
+            </w:r>
+            <w:r>
+              <w:t>" button</w:t>
+            </w:r>
+          </w:p>
+        </w:tc>
+        <w:tc>
+          <w:tcPr>
+            <w:tcW w:w="3690" w:type="dxa"/>
+            <w:tcBorders>
+              <w:top w:val="single" w:sz="4" w:space="0" w:color="000000"/>
+              <w:left w:val="single" w:sz="4" w:space="0" w:color="000000"/>
+              <w:bottom w:val="single" w:sz="4" w:space="0" w:color="000000"/>
+              <w:right w:val="single" w:sz="4" w:space="0" w:color="000000"/>
+            </w:tcBorders>
+            <w:shd w:val="clear" w:color="auto" w:fill="auto"/>
+          </w:tcPr>
+          <w:p>
+            <w:pPr>
+              <w:spacing w:after="120" w:line="240" w:lineRule="auto"/>
+              <w:rPr>
+                <w:bCs/>
+                <w:sz w:val="24"/>
+                <w:szCs w:val="24"/>
+              </w:rPr>
+            </w:pPr>
+            <w:r>
+              <w:rPr>
+                <w:bCs/>
+                <w:sz w:val="24"/>
+                <w:szCs w:val="24"/>
+              </w:rPr>
+              <w:t xml:space="preserve">Display error message </w:t>
+            </w:r>
+            <w:r>
+              <w:rPr>
+                <w:b/>
+                <w:bCs/>
+                <w:sz w:val="24"/>
+                <w:szCs w:val="24"/>
+              </w:rPr>
+              <w:t>CEM001</w:t>
+            </w:r>
+            <w:r>
+              <w:rPr>
+                <w:bCs/>
+                <w:sz w:val="24"/>
+                <w:szCs w:val="24"/>
+              </w:rPr>
+              <w:t>.</w:t>
+            </w:r>
+          </w:p>
+          <w:p>
+            <w:pPr>
+              <w:spacing w:after="120" w:line="240" w:lineRule="auto"/>
+            </w:pPr>
+            <w:r>
+              <w:rPr>
+                <w:bCs/>
+                <w:sz w:val="24"/>
+                <w:szCs w:val="24"/>
+              </w:rPr>
+              <w:t>{0} “</w:t>
+            </w:r>
+            <w:r>
+              <w:rPr>
+                <w:rFonts w:asciiTheme="minorHAnsi" w:eastAsiaTheme="minorEastAsia" w:hAnsiTheme="minorHAnsi" w:cs="Consolas"/>
+                <w:color w:val="A31515"/>
+                <w:sz w:val="24"/>
+                <w:szCs w:val="24"/>
+                <w:highlight w:val="white"/>
+                <w:lang w:eastAsia="ja-JP"/>
+              </w:rPr>
+              <w:t>Email</w:t>
+            </w:r>
+            <w:r>
+              <w:rPr>
+                <w:bCs/>
+                <w:sz w:val="24"/>
+                <w:szCs w:val="24"/>
+              </w:rPr>
+              <w:t>”</w:t>
+            </w:r>
+          </w:p>
+        </w:tc>
+        <w:tc>
+          <w:tcPr>
+            <w:tcW w:w="900" w:type="dxa"/>
+            <w:tcBorders>
+              <w:top w:val="single" w:sz="4" w:space="0" w:color="000000"/>
+              <w:left w:val="single" w:sz="4" w:space="0" w:color="000000"/>
+              <w:bottom w:val="single" w:sz="4" w:space="0" w:color="000000"/>
+              <w:right w:val="single" w:sz="4" w:space="0" w:color="000000"/>
+            </w:tcBorders>
+            <w:shd w:val="clear" w:color="auto" w:fill="auto"/>
+          </w:tcPr>
+          <w:p>
+            <w:pPr>
+              <w:spacing w:after="120" w:line="240" w:lineRule="auto"/>
+            </w:pPr>
+          </w:p>
+        </w:tc>
+        <w:tc>
+          <w:tcPr>
+            <w:tcW w:w="1350" w:type="dxa"/>
+            <w:tcBorders>
+              <w:top w:val="single" w:sz="4" w:space="0" w:color="000000"/>
+              <w:left w:val="single" w:sz="4" w:space="0" w:color="000000"/>
+              <w:bottom w:val="single" w:sz="4" w:space="0" w:color="000000"/>
+              <w:right w:val="single" w:sz="4" w:space="0" w:color="000000"/>
+            </w:tcBorders>
+            <w:shd w:val="clear" w:color="auto" w:fill="auto"/>
+          </w:tcPr>
+          <w:p>
+            <w:pPr>
+              <w:spacing w:after="120" w:line="240" w:lineRule="auto"/>
+            </w:pPr>
+          </w:p>
+        </w:tc>
+        <w:tc>
+          <w:tcPr>
+            <w:tcW w:w="1890" w:type="dxa"/>
+            <w:tcBorders>
+              <w:top w:val="single" w:sz="4" w:space="0" w:color="000000"/>
+              <w:left w:val="single" w:sz="4" w:space="0" w:color="000000"/>
+              <w:bottom w:val="single" w:sz="4" w:space="0" w:color="000000"/>
+              <w:right w:val="single" w:sz="4" w:space="0" w:color="000000"/>
+            </w:tcBorders>
+            <w:shd w:val="clear" w:color="auto" w:fill="auto"/>
+          </w:tcPr>
+          <w:p>
+            <w:pPr>
+              <w:spacing w:after="120" w:line="240" w:lineRule="auto"/>
+            </w:pPr>
+          </w:p>
+        </w:tc>
+      </w:tr>
+      <w:tr>
+        <w:trPr>
+          <w:trHeight w:val="818"/>
+        </w:trPr>
+        <w:tc>
+          <w:tcPr>
+            <w:tcW w:w="625" w:type="dxa"/>
+            <w:tcBorders>
+              <w:top w:val="single" w:sz="4" w:space="0" w:color="000000"/>
+              <w:left w:val="single" w:sz="4" w:space="0" w:color="000000"/>
+              <w:bottom w:val="single" w:sz="4" w:space="0" w:color="000000"/>
+              <w:right w:val="single" w:sz="4" w:space="0" w:color="000000"/>
+            </w:tcBorders>
+            <w:shd w:val="clear" w:color="auto" w:fill="auto"/>
+          </w:tcPr>
+          <w:p>
+            <w:pPr>
+              <w:spacing w:after="120" w:line="240" w:lineRule="auto"/>
+            </w:pPr>
+            <w:r>
+              <w:t>003</w:t>
+            </w:r>
+          </w:p>
+        </w:tc>
+        <w:tc>
+          <w:tcPr>
+            <w:tcW w:w="1800" w:type="dxa"/>
+            <w:tcBorders>
+              <w:top w:val="single" w:sz="4" w:space="0" w:color="000000"/>
+              <w:left w:val="single" w:sz="4" w:space="0" w:color="000000"/>
+              <w:bottom w:val="single" w:sz="4" w:space="0" w:color="000000"/>
+              <w:right w:val="single" w:sz="4" w:space="0" w:color="000000"/>
+            </w:tcBorders>
+            <w:shd w:val="clear" w:color="auto" w:fill="auto"/>
+          </w:tcPr>
+          <w:p>
+            <w:pPr>
+              <w:spacing w:after="120" w:line="240" w:lineRule="auto"/>
+            </w:pPr>
+            <w:r>
+              <w:t>Password is blank</w:t>
+            </w:r>
+          </w:p>
+        </w:tc>
+        <w:tc>
+          <w:tcPr>
+            <w:tcW w:w="1980" w:type="dxa"/>
+            <w:tcBorders>
+              <w:top w:val="single" w:sz="4" w:space="0" w:color="000000"/>
+              <w:left w:val="single" w:sz="4" w:space="0" w:color="000000"/>
+              <w:bottom w:val="single" w:sz="4" w:space="0" w:color="000000"/>
+              <w:right w:val="single" w:sz="4" w:space="0" w:color="000000"/>
+            </w:tcBorders>
+            <w:shd w:val="clear" w:color="auto" w:fill="auto"/>
+          </w:tcPr>
+          <w:p>
+            <w:pPr>
+              <w:spacing w:after="120" w:line="240" w:lineRule="auto"/>
+            </w:pPr>
+            <w:r>
+              <w:t>Access Login page for Administrator and Hospital User</w:t>
+            </w:r>
+          </w:p>
+        </w:tc>
+        <w:tc>
+          <w:tcPr>
+            <w:tcW w:w="3420" w:type="dxa"/>
+            <w:tcBorders>
+              <w:top w:val="single" w:sz="4" w:space="0" w:color="000000"/>
+              <w:left w:val="single" w:sz="4" w:space="0" w:color="000000"/>
+              <w:bottom w:val="single" w:sz="4" w:space="0" w:color="000000"/>
+              <w:right w:val="single" w:sz="4" w:space="0" w:color="000000"/>
+            </w:tcBorders>
+            <w:shd w:val="clear" w:color="auto" w:fill="auto"/>
+          </w:tcPr>
+          <w:p>
+            <w:pPr>
+              <w:spacing w:after="120" w:line="240" w:lineRule="auto"/>
+            </w:pPr>
+            <w:r>
+              <w:t>1. Fill in Email field, let Password field blank.</w:t>
+            </w:r>
+          </w:p>
+          <w:p>
+            <w:pPr>
+              <w:spacing w:after="120" w:line="240" w:lineRule="auto"/>
+            </w:pPr>
+            <w:r>
+              <w:t>2. Click "</w:t>
+            </w:r>
+            <w:r>
+              <w:rPr>
+                <w:rFonts w:cs="Consolas"/>
+                <w:color w:val="A31515"/>
+                <w:sz w:val="24"/>
+                <w:szCs w:val="24"/>
+                <w:highlight w:val="white"/>
+              </w:rPr>
+              <w:t>Đăng nhập</w:t>
+            </w:r>
+            <w:r>
+              <w:t>" button</w:t>
+            </w:r>
+          </w:p>
+        </w:tc>
+        <w:tc>
+          <w:tcPr>
+            <w:tcW w:w="3690" w:type="dxa"/>
+            <w:tcBorders>
+              <w:top w:val="single" w:sz="4" w:space="0" w:color="000000"/>
+              <w:left w:val="single" w:sz="4" w:space="0" w:color="000000"/>
+              <w:bottom w:val="single" w:sz="4" w:space="0" w:color="000000"/>
+              <w:right w:val="single" w:sz="4" w:space="0" w:color="000000"/>
+            </w:tcBorders>
+            <w:shd w:val="clear" w:color="auto" w:fill="auto"/>
+          </w:tcPr>
+          <w:p>
+            <w:pPr>
+              <w:spacing w:after="120" w:line="240" w:lineRule="auto"/>
+              <w:rPr>
+                <w:bCs/>
+                <w:sz w:val="24"/>
+                <w:szCs w:val="24"/>
+              </w:rPr>
+            </w:pPr>
+            <w:r>
+              <w:rPr>
+                <w:bCs/>
+                <w:sz w:val="24"/>
+                <w:szCs w:val="24"/>
+              </w:rPr>
+              <w:t xml:space="preserve">Display error message </w:t>
+            </w:r>
+            <w:r>
+              <w:rPr>
+                <w:b/>
+                <w:bCs/>
+                <w:sz w:val="24"/>
+                <w:szCs w:val="24"/>
+              </w:rPr>
+              <w:t>CMS002</w:t>
+            </w:r>
+            <w:r>
+              <w:rPr>
+                <w:bCs/>
+                <w:sz w:val="24"/>
+                <w:szCs w:val="24"/>
+              </w:rPr>
+              <w:t>.</w:t>
+            </w:r>
+          </w:p>
+          <w:p>
+            <w:pPr>
+              <w:spacing w:before="120" w:after="120"/>
+              <w:rPr>
+                <w:bCs/>
+                <w:sz w:val="24"/>
+                <w:szCs w:val="24"/>
+              </w:rPr>
+            </w:pPr>
+            <w:r>
+              <w:rPr>
+                <w:bCs/>
+                <w:sz w:val="24"/>
+                <w:szCs w:val="24"/>
+              </w:rPr>
+              <w:t>{0} “</w:t>
+            </w:r>
+            <w:r>
+              <w:rPr>
+                <w:rFonts w:asciiTheme="minorHAnsi" w:eastAsiaTheme="minorEastAsia" w:hAnsiTheme="minorHAnsi" w:cs="Consolas"/>
+                <w:color w:val="A31515"/>
+                <w:sz w:val="24"/>
+                <w:szCs w:val="24"/>
+                <w:highlight w:val="white"/>
+                <w:lang w:eastAsia="ja-JP"/>
+              </w:rPr>
+              <w:t>Mật khẩu</w:t>
+            </w:r>
+            <w:r>
+              <w:rPr>
+                <w:bCs/>
+                <w:sz w:val="24"/>
+                <w:szCs w:val="24"/>
+              </w:rPr>
+              <w:t>”</w:t>
+            </w:r>
+          </w:p>
+        </w:tc>
+        <w:tc>
+          <w:tcPr>
+            <w:tcW w:w="900" w:type="dxa"/>
+            <w:tcBorders>
+              <w:top w:val="single" w:sz="4" w:space="0" w:color="000000"/>
+              <w:left w:val="single" w:sz="4" w:space="0" w:color="000000"/>
+              <w:bottom w:val="single" w:sz="4" w:space="0" w:color="000000"/>
+              <w:right w:val="single" w:sz="4" w:space="0" w:color="000000"/>
+            </w:tcBorders>
+            <w:shd w:val="clear" w:color="auto" w:fill="auto"/>
+          </w:tcPr>
+          <w:p>
+            <w:pPr>
+              <w:spacing w:after="120" w:line="240" w:lineRule="auto"/>
+            </w:pPr>
+          </w:p>
+        </w:tc>
+        <w:tc>
+          <w:tcPr>
+            <w:tcW w:w="1350" w:type="dxa"/>
+            <w:tcBorders>
+              <w:top w:val="single" w:sz="4" w:space="0" w:color="000000"/>
+              <w:left w:val="single" w:sz="4" w:space="0" w:color="000000"/>
+              <w:bottom w:val="single" w:sz="4" w:space="0" w:color="000000"/>
+              <w:right w:val="single" w:sz="4" w:space="0" w:color="000000"/>
+            </w:tcBorders>
+            <w:shd w:val="clear" w:color="auto" w:fill="auto"/>
+          </w:tcPr>
+          <w:p>
+            <w:pPr>
+              <w:spacing w:after="120" w:line="240" w:lineRule="auto"/>
+            </w:pPr>
+          </w:p>
+        </w:tc>
+        <w:tc>
+          <w:tcPr>
+            <w:tcW w:w="1890" w:type="dxa"/>
+            <w:tcBorders>
+              <w:top w:val="single" w:sz="4" w:space="0" w:color="000000"/>
+              <w:left w:val="single" w:sz="4" w:space="0" w:color="000000"/>
+              <w:bottom w:val="single" w:sz="4" w:space="0" w:color="000000"/>
+              <w:right w:val="single" w:sz="4" w:space="0" w:color="000000"/>
+            </w:tcBorders>
+            <w:shd w:val="clear" w:color="auto" w:fill="auto"/>
+          </w:tcPr>
+          <w:p>
+            <w:pPr>
+              <w:spacing w:after="120" w:line="240" w:lineRule="auto"/>
+            </w:pPr>
+          </w:p>
+        </w:tc>
+      </w:tr>
+      <w:tr>
+        <w:trPr>
+          <w:trHeight w:val="818"/>
+        </w:trPr>
+        <w:tc>
+          <w:tcPr>
+            <w:tcW w:w="625" w:type="dxa"/>
+            <w:tcBorders>
+              <w:top w:val="single" w:sz="4" w:space="0" w:color="000000"/>
+              <w:left w:val="single" w:sz="4" w:space="0" w:color="000000"/>
+              <w:bottom w:val="single" w:sz="4" w:space="0" w:color="000000"/>
+              <w:right w:val="single" w:sz="4" w:space="0" w:color="000000"/>
+            </w:tcBorders>
+            <w:shd w:val="clear" w:color="auto" w:fill="auto"/>
+          </w:tcPr>
+          <w:p>
+            <w:pPr>
+              <w:spacing w:after="120" w:line="240" w:lineRule="auto"/>
+            </w:pPr>
+            <w:r>
+              <w:t>004</w:t>
+            </w:r>
+          </w:p>
+        </w:tc>
+        <w:tc>
+          <w:tcPr>
+            <w:tcW w:w="1800" w:type="dxa"/>
+            <w:tcBorders>
+              <w:top w:val="single" w:sz="4" w:space="0" w:color="000000"/>
+              <w:left w:val="single" w:sz="4" w:space="0" w:color="000000"/>
+              <w:bottom w:val="single" w:sz="4" w:space="0" w:color="000000"/>
+              <w:right w:val="single" w:sz="4" w:space="0" w:color="000000"/>
+            </w:tcBorders>
+            <w:shd w:val="clear" w:color="auto" w:fill="auto"/>
+          </w:tcPr>
+          <w:p>
+            <w:pPr>
+              <w:spacing w:after="120" w:line="240" w:lineRule="auto"/>
+            </w:pPr>
+            <w:r>
+              <w:t>Email is not in valid format</w:t>
+            </w:r>
+          </w:p>
+        </w:tc>
+        <w:tc>
+          <w:tcPr>
+            <w:tcW w:w="1980" w:type="dxa"/>
+            <w:tcBorders>
+              <w:top w:val="single" w:sz="4" w:space="0" w:color="000000"/>
+              <w:left w:val="single" w:sz="4" w:space="0" w:color="000000"/>
+              <w:bottom w:val="single" w:sz="4" w:space="0" w:color="000000"/>
+              <w:right w:val="single" w:sz="4" w:space="0" w:color="000000"/>
+            </w:tcBorders>
+            <w:shd w:val="clear" w:color="auto" w:fill="auto"/>
+          </w:tcPr>
+          <w:p>
+            <w:pPr>
+              <w:spacing w:after="120" w:line="240" w:lineRule="auto"/>
+            </w:pPr>
+            <w:r>
+              <w:t>Access Login page for Administrator and Hospital User</w:t>
+            </w:r>
+          </w:p>
+        </w:tc>
+        <w:tc>
+          <w:tcPr>
+            <w:tcW w:w="3420" w:type="dxa"/>
+            <w:tcBorders>
+              <w:top w:val="single" w:sz="4" w:space="0" w:color="000000"/>
+              <w:left w:val="single" w:sz="4" w:space="0" w:color="000000"/>
+              <w:bottom w:val="single" w:sz="4" w:space="0" w:color="000000"/>
+              <w:right w:val="single" w:sz="4" w:space="0" w:color="000000"/>
+            </w:tcBorders>
+            <w:shd w:val="clear" w:color="auto" w:fill="auto"/>
+          </w:tcPr>
+          <w:p>
+            <w:pPr>
+              <w:spacing w:after="120" w:line="240" w:lineRule="auto"/>
+              <w:rPr>
+                <w:rFonts w:cs="Consolas"/>
+                <w:color w:val="A31515"/>
+                <w:sz w:val="24"/>
+                <w:szCs w:val="24"/>
+              </w:rPr>
+            </w:pPr>
+            <w:r>
+              <w:t xml:space="preserve">1. Fill in Email and Password field with Email </w:t>
+            </w:r>
+            <w:r>
+              <w:t>field is not in email formt</w:t>
+            </w:r>
+            <w:r>
+              <w:t xml:space="preserve"> </w:t>
+            </w:r>
+          </w:p>
+          <w:p>
+            <w:pPr>
+              <w:spacing w:after="120" w:line="240" w:lineRule="auto"/>
+            </w:pPr>
+            <w:r>
+              <w:t>2. Click "</w:t>
+            </w:r>
+            <w:r>
+              <w:rPr>
+                <w:rFonts w:cs="Consolas"/>
+                <w:color w:val="A31515"/>
+                <w:sz w:val="24"/>
+                <w:szCs w:val="24"/>
+                <w:highlight w:val="white"/>
+              </w:rPr>
+              <w:t>Đăng nhập</w:t>
+            </w:r>
+            <w:r>
+              <w:t>" button</w:t>
+            </w:r>
+          </w:p>
+        </w:tc>
+        <w:tc>
+          <w:tcPr>
+            <w:tcW w:w="3690" w:type="dxa"/>
+            <w:tcBorders>
+              <w:top w:val="single" w:sz="4" w:space="0" w:color="000000"/>
+              <w:left w:val="single" w:sz="4" w:space="0" w:color="000000"/>
+              <w:bottom w:val="single" w:sz="4" w:space="0" w:color="000000"/>
+              <w:right w:val="single" w:sz="4" w:space="0" w:color="000000"/>
+            </w:tcBorders>
+            <w:shd w:val="clear" w:color="auto" w:fill="auto"/>
+          </w:tcPr>
+          <w:p>
+            <w:pPr>
+              <w:spacing w:before="120" w:after="120"/>
+              <w:rPr>
+                <w:b/>
+                <w:bCs/>
+                <w:sz w:val="24"/>
+                <w:szCs w:val="24"/>
+              </w:rPr>
+            </w:pPr>
+            <w:r>
+              <w:rPr>
+                <w:bCs/>
+                <w:sz w:val="24"/>
+                <w:szCs w:val="24"/>
+              </w:rPr>
+              <w:t xml:space="preserve">Display error message </w:t>
+            </w:r>
+            <w:r>
+              <w:rPr>
+                <w:b/>
+                <w:bCs/>
+                <w:sz w:val="24"/>
+                <w:szCs w:val="24"/>
+              </w:rPr>
+              <w:t>CEM005</w:t>
+            </w:r>
+            <w:r>
+              <w:rPr>
+                <w:b/>
+                <w:bCs/>
+                <w:sz w:val="24"/>
+                <w:szCs w:val="24"/>
+              </w:rPr>
+              <w:t>.</w:t>
+            </w:r>
+          </w:p>
+          <w:p>
+            <w:pPr>
+              <w:spacing w:before="120" w:after="120"/>
+              <w:rPr>
+                <w:bCs/>
+                <w:sz w:val="24"/>
+                <w:szCs w:val="24"/>
+              </w:rPr>
+            </w:pPr>
+            <w:r>
+              <w:rPr>
+                <w:bCs/>
+                <w:sz w:val="24"/>
+                <w:szCs w:val="24"/>
+              </w:rPr>
+              <w:t>{0} “</w:t>
+            </w:r>
+            <w:r>
+              <w:rPr>
+                <w:rFonts w:asciiTheme="minorHAnsi" w:eastAsiaTheme="minorEastAsia" w:hAnsiTheme="minorHAnsi" w:cs="Consolas"/>
+                <w:color w:val="A31515"/>
+                <w:sz w:val="24"/>
+                <w:szCs w:val="24"/>
+                <w:highlight w:val="white"/>
+                <w:lang w:eastAsia="ja-JP"/>
+              </w:rPr>
+              <w:t>Email</w:t>
+            </w:r>
+            <w:r>
+              <w:rPr>
+                <w:bCs/>
+                <w:sz w:val="24"/>
+                <w:szCs w:val="24"/>
+              </w:rPr>
+              <w:t>”</w:t>
+            </w:r>
+          </w:p>
+        </w:tc>
+        <w:tc>
+          <w:tcPr>
+            <w:tcW w:w="900" w:type="dxa"/>
+            <w:tcBorders>
+              <w:top w:val="single" w:sz="4" w:space="0" w:color="000000"/>
+              <w:left w:val="single" w:sz="4" w:space="0" w:color="000000"/>
+              <w:bottom w:val="single" w:sz="4" w:space="0" w:color="000000"/>
+              <w:right w:val="single" w:sz="4" w:space="0" w:color="000000"/>
+            </w:tcBorders>
+            <w:shd w:val="clear" w:color="auto" w:fill="auto"/>
+          </w:tcPr>
+          <w:p>
+            <w:pPr>
+              <w:spacing w:after="120" w:line="240" w:lineRule="auto"/>
+            </w:pPr>
+          </w:p>
+        </w:tc>
+        <w:tc>
+          <w:tcPr>
+            <w:tcW w:w="1350" w:type="dxa"/>
+            <w:tcBorders>
+              <w:top w:val="single" w:sz="4" w:space="0" w:color="000000"/>
+              <w:left w:val="single" w:sz="4" w:space="0" w:color="000000"/>
+              <w:bottom w:val="single" w:sz="4" w:space="0" w:color="000000"/>
+              <w:right w:val="single" w:sz="4" w:space="0" w:color="000000"/>
+            </w:tcBorders>
+            <w:shd w:val="clear" w:color="auto" w:fill="auto"/>
+          </w:tcPr>
+          <w:p>
+            <w:pPr>
+              <w:spacing w:after="120" w:line="240" w:lineRule="auto"/>
+            </w:pPr>
+          </w:p>
+        </w:tc>
+        <w:tc>
+          <w:tcPr>
+            <w:tcW w:w="1890" w:type="dxa"/>
+            <w:tcBorders>
+              <w:top w:val="single" w:sz="4" w:space="0" w:color="000000"/>
+              <w:left w:val="single" w:sz="4" w:space="0" w:color="000000"/>
+              <w:bottom w:val="single" w:sz="4" w:space="0" w:color="000000"/>
+              <w:right w:val="single" w:sz="4" w:space="0" w:color="000000"/>
+            </w:tcBorders>
+            <w:shd w:val="clear" w:color="auto" w:fill="auto"/>
+          </w:tcPr>
+          <w:p>
+            <w:pPr>
+              <w:spacing w:after="120" w:line="240" w:lineRule="auto"/>
+            </w:pPr>
+          </w:p>
+        </w:tc>
+      </w:tr>
+      <w:tr>
+        <w:trPr>
+          <w:trHeight w:val="818"/>
+        </w:trPr>
+        <w:tc>
+          <w:tcPr>
+            <w:tcW w:w="625" w:type="dxa"/>
+            <w:tcBorders>
+              <w:top w:val="single" w:sz="4" w:space="0" w:color="000000"/>
+              <w:left w:val="single" w:sz="4" w:space="0" w:color="000000"/>
+              <w:bottom w:val="single" w:sz="4" w:space="0" w:color="000000"/>
+              <w:right w:val="single" w:sz="4" w:space="0" w:color="000000"/>
+            </w:tcBorders>
+            <w:shd w:val="clear" w:color="auto" w:fill="auto"/>
+          </w:tcPr>
+          <w:p>
+            <w:pPr>
+              <w:spacing w:after="120" w:line="240" w:lineRule="auto"/>
+            </w:pPr>
+            <w:r>
+              <w:t>005</w:t>
+            </w:r>
+          </w:p>
+        </w:tc>
+        <w:tc>
+          <w:tcPr>
+            <w:tcW w:w="1800" w:type="dxa"/>
+            <w:tcBorders>
+              <w:top w:val="single" w:sz="4" w:space="0" w:color="000000"/>
+              <w:left w:val="single" w:sz="4" w:space="0" w:color="000000"/>
+              <w:bottom w:val="single" w:sz="4" w:space="0" w:color="000000"/>
+              <w:right w:val="single" w:sz="4" w:space="0" w:color="000000"/>
+            </w:tcBorders>
+            <w:shd w:val="clear" w:color="auto" w:fill="auto"/>
+          </w:tcPr>
+          <w:p>
+            <w:pPr>
+              <w:spacing w:after="120" w:line="240" w:lineRule="auto"/>
+            </w:pPr>
+            <w:r>
+              <w:t>Email or Password is not valid</w:t>
+            </w:r>
+          </w:p>
+        </w:tc>
+        <w:tc>
+          <w:tcPr>
+            <w:tcW w:w="1980" w:type="dxa"/>
+            <w:tcBorders>
+              <w:top w:val="single" w:sz="4" w:space="0" w:color="000000"/>
+              <w:left w:val="single" w:sz="4" w:space="0" w:color="000000"/>
+              <w:bottom w:val="single" w:sz="4" w:space="0" w:color="000000"/>
+              <w:right w:val="single" w:sz="4" w:space="0" w:color="000000"/>
+            </w:tcBorders>
+            <w:shd w:val="clear" w:color="auto" w:fill="auto"/>
+          </w:tcPr>
+          <w:p>
+            <w:pPr>
+              <w:spacing w:after="120" w:line="240" w:lineRule="auto"/>
+            </w:pPr>
+            <w:r>
+              <w:t>Access Login page for Administrator and Hospital User</w:t>
+            </w:r>
+          </w:p>
+        </w:tc>
+        <w:tc>
+          <w:tcPr>
+            <w:tcW w:w="3420" w:type="dxa"/>
+            <w:tcBorders>
+              <w:top w:val="single" w:sz="4" w:space="0" w:color="000000"/>
+              <w:left w:val="single" w:sz="4" w:space="0" w:color="000000"/>
+              <w:bottom w:val="single" w:sz="4" w:space="0" w:color="000000"/>
+              <w:right w:val="single" w:sz="4" w:space="0" w:color="000000"/>
+            </w:tcBorders>
+            <w:shd w:val="clear" w:color="auto" w:fill="auto"/>
+          </w:tcPr>
+          <w:p>
+            <w:pPr>
+              <w:spacing w:after="120" w:line="240" w:lineRule="auto"/>
+            </w:pPr>
+            <w:r>
+              <w:t xml:space="preserve">1. Fill in the fields below: </w:t>
+            </w:r>
+          </w:p>
+          <w:p>
+            <w:pPr>
+              <w:pStyle w:val="ListParagraph"/>
+              <w:numPr>
+                <w:ilvl w:val="0"/>
+                <w:numId w:val="24"/>
+              </w:numPr>
+              <w:spacing w:before="120" w:after="120" w:line="259" w:lineRule="auto"/>
+              <w:ind w:left="342"/>
+              <w:contextualSpacing w:val="0"/>
+              <w:rPr>
+                <w:bCs/>
+                <w:sz w:val="24"/>
+                <w:szCs w:val="24"/>
+              </w:rPr>
+            </w:pPr>
+            <w:r>
+              <w:rPr>
+                <w:bCs/>
+                <w:sz w:val="24"/>
+                <w:szCs w:val="24"/>
+              </w:rPr>
+              <w:t>Email: Textbox (</w:t>
+            </w:r>
+            <w:r>
+              <w:rPr>
+                <w:bCs/>
+                <w:sz w:val="24"/>
+                <w:szCs w:val="24"/>
+              </w:rPr>
+              <w:t>Required)</w:t>
+            </w:r>
+          </w:p>
+          <w:p>
+            <w:pPr>
+              <w:pStyle w:val="ListParagraph"/>
+              <w:numPr>
+                <w:ilvl w:val="0"/>
+                <w:numId w:val="24"/>
+              </w:numPr>
+              <w:spacing w:after="120" w:line="240" w:lineRule="auto"/>
+              <w:ind w:left="342"/>
+            </w:pPr>
+            <w:r>
+              <w:rPr>
+                <w:bCs/>
+                <w:sz w:val="24"/>
+                <w:szCs w:val="24"/>
+              </w:rPr>
+              <w:t>Password: Password (R</w:t>
+            </w:r>
+            <w:r>
+              <w:rPr>
+                <w:bCs/>
+                <w:sz w:val="24"/>
+                <w:szCs w:val="24"/>
+              </w:rPr>
+              <w:t>equired)</w:t>
+            </w:r>
+          </w:p>
+          <w:p>
+            <w:pPr>
+              <w:spacing w:after="120" w:line="240" w:lineRule="auto"/>
+            </w:pPr>
+            <w:r>
+              <w:t>2. Click "</w:t>
+            </w:r>
+            <w:r>
+              <w:rPr>
+                <w:rFonts w:cs="Consolas"/>
+                <w:color w:val="A31515"/>
+                <w:sz w:val="24"/>
+                <w:szCs w:val="24"/>
+                <w:highlight w:val="white"/>
+              </w:rPr>
+              <w:t>Đăng nhập</w:t>
+            </w:r>
+            <w:r>
+              <w:t>"</w:t>
+            </w:r>
+            <w:r>
+              <w:t xml:space="preserve"> </w:t>
+            </w:r>
+            <w:r>
+              <w:t>button</w:t>
+            </w:r>
+          </w:p>
+        </w:tc>
+        <w:tc>
+          <w:tcPr>
+            <w:tcW w:w="3690" w:type="dxa"/>
+            <w:tcBorders>
+              <w:top w:val="single" w:sz="4" w:space="0" w:color="000000"/>
+              <w:left w:val="single" w:sz="4" w:space="0" w:color="000000"/>
+              <w:bottom w:val="single" w:sz="4" w:space="0" w:color="000000"/>
+              <w:right w:val="single" w:sz="4" w:space="0" w:color="000000"/>
+            </w:tcBorders>
+            <w:shd w:val="clear" w:color="auto" w:fill="auto"/>
+          </w:tcPr>
+          <w:p>
+            <w:pPr>
+              <w:spacing w:before="120" w:after="120"/>
+              <w:rPr>
+                <w:bCs/>
+                <w:sz w:val="24"/>
+                <w:szCs w:val="24"/>
+              </w:rPr>
+            </w:pPr>
+            <w:r>
+              <w:rPr>
+                <w:bCs/>
+                <w:sz w:val="24"/>
+                <w:szCs w:val="24"/>
+              </w:rPr>
+              <w:t xml:space="preserve">Display error message </w:t>
+            </w:r>
+            <w:r>
+              <w:rPr>
+                <w:b/>
+                <w:bCs/>
+                <w:sz w:val="24"/>
+                <w:szCs w:val="24"/>
+              </w:rPr>
+              <w:t>SEM011</w:t>
+            </w:r>
+            <w:r>
+              <w:rPr>
+                <w:b/>
+                <w:bCs/>
+                <w:sz w:val="24"/>
+                <w:szCs w:val="24"/>
+              </w:rPr>
+              <w:t>.</w:t>
+            </w:r>
+          </w:p>
+        </w:tc>
+        <w:tc>
+          <w:tcPr>
+            <w:tcW w:w="900" w:type="dxa"/>
+            <w:tcBorders>
+              <w:top w:val="single" w:sz="4" w:space="0" w:color="000000"/>
+              <w:left w:val="single" w:sz="4" w:space="0" w:color="000000"/>
+              <w:bottom w:val="single" w:sz="4" w:space="0" w:color="000000"/>
+              <w:right w:val="single" w:sz="4" w:space="0" w:color="000000"/>
+            </w:tcBorders>
+            <w:shd w:val="clear" w:color="auto" w:fill="auto"/>
+          </w:tcPr>
+          <w:p>
+            <w:pPr>
+              <w:spacing w:after="120" w:line="240" w:lineRule="auto"/>
+            </w:pPr>
+          </w:p>
+        </w:tc>
+        <w:tc>
+          <w:tcPr>
+            <w:tcW w:w="1350" w:type="dxa"/>
+            <w:tcBorders>
+              <w:top w:val="single" w:sz="4" w:space="0" w:color="000000"/>
+              <w:left w:val="single" w:sz="4" w:space="0" w:color="000000"/>
+              <w:bottom w:val="single" w:sz="4" w:space="0" w:color="000000"/>
+              <w:right w:val="single" w:sz="4" w:space="0" w:color="000000"/>
+            </w:tcBorders>
+            <w:shd w:val="clear" w:color="auto" w:fill="auto"/>
+          </w:tcPr>
+          <w:p>
+            <w:pPr>
+              <w:spacing w:after="120" w:line="240" w:lineRule="auto"/>
+            </w:pPr>
+          </w:p>
+        </w:tc>
+        <w:tc>
+          <w:tcPr>
+            <w:tcW w:w="1890" w:type="dxa"/>
+            <w:tcBorders>
+              <w:top w:val="single" w:sz="4" w:space="0" w:color="000000"/>
+              <w:left w:val="single" w:sz="4" w:space="0" w:color="000000"/>
+              <w:bottom w:val="single" w:sz="4" w:space="0" w:color="000000"/>
+              <w:right w:val="single" w:sz="4" w:space="0" w:color="000000"/>
+            </w:tcBorders>
+            <w:shd w:val="clear" w:color="auto" w:fill="auto"/>
+          </w:tcPr>
+          <w:p>
+            <w:pPr>
+              <w:spacing w:after="120" w:line="240" w:lineRule="auto"/>
+            </w:pPr>
+          </w:p>
+        </w:tc>
+      </w:tr>
+      <w:tr>
+        <w:trPr>
+          <w:trHeight w:val="818"/>
+        </w:trPr>
+        <w:tc>
+          <w:tcPr>
+            <w:tcW w:w="625" w:type="dxa"/>
+            <w:tcBorders>
+              <w:top w:val="single" w:sz="4" w:space="0" w:color="000000"/>
+              <w:left w:val="single" w:sz="4" w:space="0" w:color="000000"/>
+              <w:bottom w:val="single" w:sz="4" w:space="0" w:color="000000"/>
+              <w:right w:val="single" w:sz="4" w:space="0" w:color="000000"/>
+            </w:tcBorders>
+            <w:shd w:val="clear" w:color="auto" w:fill="auto"/>
+          </w:tcPr>
+          <w:p>
+            <w:pPr>
+              <w:spacing w:after="120" w:line="240" w:lineRule="auto"/>
+            </w:pPr>
+            <w:r>
+              <w:lastRenderedPageBreak/>
+              <w:t>006</w:t>
+            </w:r>
+          </w:p>
+        </w:tc>
+        <w:tc>
+          <w:tcPr>
+            <w:tcW w:w="1800" w:type="dxa"/>
+            <w:tcBorders>
+              <w:top w:val="single" w:sz="4" w:space="0" w:color="000000"/>
+              <w:left w:val="single" w:sz="4" w:space="0" w:color="000000"/>
+              <w:bottom w:val="single" w:sz="4" w:space="0" w:color="000000"/>
+              <w:right w:val="single" w:sz="4" w:space="0" w:color="000000"/>
+            </w:tcBorders>
+            <w:shd w:val="clear" w:color="auto" w:fill="auto"/>
+          </w:tcPr>
+          <w:p>
+            <w:pPr>
+              <w:spacing w:after="120" w:line="240" w:lineRule="auto"/>
+            </w:pPr>
+            <w:r>
+              <w:t>System error</w:t>
+            </w:r>
+          </w:p>
+        </w:tc>
+        <w:tc>
+          <w:tcPr>
+            <w:tcW w:w="1980" w:type="dxa"/>
+            <w:tcBorders>
+              <w:top w:val="single" w:sz="4" w:space="0" w:color="000000"/>
+              <w:left w:val="single" w:sz="4" w:space="0" w:color="000000"/>
+              <w:bottom w:val="single" w:sz="4" w:space="0" w:color="000000"/>
+              <w:right w:val="single" w:sz="4" w:space="0" w:color="000000"/>
+            </w:tcBorders>
+            <w:shd w:val="clear" w:color="auto" w:fill="auto"/>
+          </w:tcPr>
+          <w:p>
+            <w:pPr>
+              <w:spacing w:after="120" w:line="240" w:lineRule="auto"/>
+            </w:pPr>
+            <w:r>
+              <w:t>Access Login page for Administrator and Hospital User</w:t>
+            </w:r>
+          </w:p>
+        </w:tc>
+        <w:tc>
+          <w:tcPr>
+            <w:tcW w:w="3420" w:type="dxa"/>
+            <w:tcBorders>
+              <w:top w:val="single" w:sz="4" w:space="0" w:color="000000"/>
+              <w:left w:val="single" w:sz="4" w:space="0" w:color="000000"/>
+              <w:bottom w:val="single" w:sz="4" w:space="0" w:color="000000"/>
+              <w:right w:val="single" w:sz="4" w:space="0" w:color="000000"/>
+            </w:tcBorders>
+            <w:shd w:val="clear" w:color="auto" w:fill="auto"/>
+          </w:tcPr>
+          <w:p>
+            <w:pPr>
+              <w:spacing w:after="120" w:line="240" w:lineRule="auto"/>
+            </w:pPr>
+            <w:r>
+              <w:t xml:space="preserve">1. </w:t>
+            </w:r>
+            <w:r>
+              <w:t xml:space="preserve">Click </w:t>
+            </w:r>
+            <w:r>
+              <w:t>"</w:t>
+            </w:r>
+            <w:r>
+              <w:rPr>
+                <w:rFonts w:cs="Consolas"/>
+                <w:color w:val="A31515"/>
+                <w:sz w:val="24"/>
+                <w:szCs w:val="24"/>
+                <w:highlight w:val="white"/>
+              </w:rPr>
+              <w:t>Đăng nhập</w:t>
+            </w:r>
+            <w:r>
+              <w:t>"</w:t>
+            </w:r>
+            <w:r>
+              <w:t xml:space="preserve"> button after filling valid Email and Password fields.</w:t>
+            </w:r>
+          </w:p>
+        </w:tc>
+        <w:tc>
+          <w:tcPr>
+            <w:tcW w:w="3690" w:type="dxa"/>
+            <w:tcBorders>
+              <w:top w:val="single" w:sz="4" w:space="0" w:color="000000"/>
+              <w:left w:val="single" w:sz="4" w:space="0" w:color="000000"/>
+              <w:bottom w:val="single" w:sz="4" w:space="0" w:color="000000"/>
+              <w:right w:val="single" w:sz="4" w:space="0" w:color="000000"/>
+            </w:tcBorders>
+            <w:shd w:val="clear" w:color="auto" w:fill="auto"/>
+          </w:tcPr>
+          <w:p>
+            <w:pPr>
+              <w:spacing w:before="120" w:after="120"/>
+              <w:rPr>
+                <w:bCs/>
+                <w:sz w:val="24"/>
+                <w:szCs w:val="24"/>
+              </w:rPr>
+            </w:pPr>
+            <w:r>
+              <w:rPr>
+                <w:bCs/>
+                <w:sz w:val="24"/>
+                <w:szCs w:val="24"/>
+              </w:rPr>
+              <w:t>Display notification</w:t>
+            </w:r>
+            <w:r>
+              <w:rPr>
+                <w:bCs/>
+                <w:sz w:val="24"/>
+                <w:szCs w:val="24"/>
+              </w:rPr>
+              <w:t xml:space="preserve"> message</w:t>
+            </w:r>
+            <w:r>
+              <w:rPr>
+                <w:bCs/>
+                <w:sz w:val="24"/>
+                <w:szCs w:val="24"/>
+              </w:rPr>
+              <w:t xml:space="preserve"> on top of Email field with the content</w:t>
+            </w:r>
+            <w:r>
+              <w:rPr>
+                <w:bCs/>
+                <w:sz w:val="24"/>
+                <w:szCs w:val="24"/>
+              </w:rPr>
+              <w:t xml:space="preserve"> </w:t>
+            </w:r>
+            <w:r>
+              <w:rPr>
+                <w:b/>
+                <w:bCs/>
+                <w:sz w:val="24"/>
+                <w:szCs w:val="24"/>
+              </w:rPr>
+              <w:t>SMS001</w:t>
+            </w:r>
+            <w:r>
+              <w:rPr>
+                <w:bCs/>
+                <w:sz w:val="24"/>
+                <w:szCs w:val="24"/>
+              </w:rPr>
+              <w:t>.</w:t>
+            </w:r>
+          </w:p>
+        </w:tc>
+        <w:tc>
+          <w:tcPr>
+            <w:tcW w:w="900" w:type="dxa"/>
+            <w:tcBorders>
+              <w:top w:val="single" w:sz="4" w:space="0" w:color="000000"/>
+              <w:left w:val="single" w:sz="4" w:space="0" w:color="000000"/>
+              <w:bottom w:val="single" w:sz="4" w:space="0" w:color="000000"/>
+              <w:right w:val="single" w:sz="4" w:space="0" w:color="000000"/>
+            </w:tcBorders>
+            <w:shd w:val="clear" w:color="auto" w:fill="auto"/>
+          </w:tcPr>
+          <w:p>
+            <w:pPr>
+              <w:spacing w:after="120" w:line="240" w:lineRule="auto"/>
+            </w:pPr>
+          </w:p>
+        </w:tc>
+        <w:tc>
+          <w:tcPr>
+            <w:tcW w:w="1350" w:type="dxa"/>
+            <w:tcBorders>
+              <w:top w:val="single" w:sz="4" w:space="0" w:color="000000"/>
+              <w:left w:val="single" w:sz="4" w:space="0" w:color="000000"/>
+              <w:bottom w:val="single" w:sz="4" w:space="0" w:color="000000"/>
+              <w:right w:val="single" w:sz="4" w:space="0" w:color="000000"/>
+            </w:tcBorders>
+            <w:shd w:val="clear" w:color="auto" w:fill="auto"/>
+          </w:tcPr>
+          <w:p>
+            <w:pPr>
+              <w:spacing w:after="120" w:line="240" w:lineRule="auto"/>
+            </w:pPr>
+          </w:p>
+        </w:tc>
+        <w:tc>
+          <w:tcPr>
+            <w:tcW w:w="1890" w:type="dxa"/>
+            <w:tcBorders>
+              <w:top w:val="single" w:sz="4" w:space="0" w:color="000000"/>
+              <w:left w:val="single" w:sz="4" w:space="0" w:color="000000"/>
+              <w:bottom w:val="single" w:sz="4" w:space="0" w:color="000000"/>
+              <w:right w:val="single" w:sz="4" w:space="0" w:color="000000"/>
+            </w:tcBorders>
+            <w:shd w:val="clear" w:color="auto" w:fill="auto"/>
+          </w:tcPr>
+          <w:p>
+            <w:pPr>
+              <w:spacing w:after="120" w:line="240" w:lineRule="auto"/>
+            </w:pPr>
+          </w:p>
+        </w:tc>
+      </w:tr>
+      <w:tr>
+        <w:trPr>
+          <w:trHeight w:val="818"/>
+        </w:trPr>
+        <w:tc>
+          <w:tcPr>
+            <w:tcW w:w="625" w:type="dxa"/>
+            <w:tcBorders>
+              <w:top w:val="single" w:sz="4" w:space="0" w:color="000000"/>
+              <w:left w:val="single" w:sz="4" w:space="0" w:color="000000"/>
+              <w:bottom w:val="single" w:sz="4" w:space="0" w:color="000000"/>
+              <w:right w:val="single" w:sz="4" w:space="0" w:color="000000"/>
+            </w:tcBorders>
+            <w:shd w:val="clear" w:color="auto" w:fill="auto"/>
+          </w:tcPr>
+          <w:p>
+            <w:pPr>
+              <w:spacing w:after="120" w:line="240" w:lineRule="auto"/>
+            </w:pPr>
+            <w:r>
+              <w:t>007</w:t>
+            </w:r>
+          </w:p>
+        </w:tc>
+        <w:tc>
+          <w:tcPr>
+            <w:tcW w:w="1800" w:type="dxa"/>
+            <w:tcBorders>
+              <w:top w:val="single" w:sz="4" w:space="0" w:color="000000"/>
+              <w:left w:val="single" w:sz="4" w:space="0" w:color="000000"/>
+              <w:bottom w:val="single" w:sz="4" w:space="0" w:color="000000"/>
+              <w:right w:val="single" w:sz="4" w:space="0" w:color="000000"/>
+            </w:tcBorders>
+            <w:shd w:val="clear" w:color="auto" w:fill="auto"/>
+          </w:tcPr>
+          <w:p>
+            <w:pPr>
+              <w:spacing w:after="120" w:line="240" w:lineRule="auto"/>
+            </w:pPr>
+            <w:r>
+              <w:t>Remember account</w:t>
+            </w:r>
+          </w:p>
+        </w:tc>
+        <w:tc>
+          <w:tcPr>
+            <w:tcW w:w="1980" w:type="dxa"/>
+            <w:tcBorders>
+              <w:top w:val="single" w:sz="4" w:space="0" w:color="000000"/>
+              <w:left w:val="single" w:sz="4" w:space="0" w:color="000000"/>
+              <w:bottom w:val="single" w:sz="4" w:space="0" w:color="000000"/>
+              <w:right w:val="single" w:sz="4" w:space="0" w:color="000000"/>
+            </w:tcBorders>
+            <w:shd w:val="clear" w:color="auto" w:fill="auto"/>
+          </w:tcPr>
+          <w:p>
+            <w:pPr>
+              <w:spacing w:after="120" w:line="240" w:lineRule="auto"/>
+            </w:pPr>
+            <w:r>
+              <w:t>Access Login page for Administrator and Hospital User</w:t>
+            </w:r>
+          </w:p>
+        </w:tc>
+        <w:tc>
+          <w:tcPr>
+            <w:tcW w:w="3420" w:type="dxa"/>
+            <w:tcBorders>
+              <w:top w:val="single" w:sz="4" w:space="0" w:color="000000"/>
+              <w:left w:val="single" w:sz="4" w:space="0" w:color="000000"/>
+              <w:bottom w:val="single" w:sz="4" w:space="0" w:color="000000"/>
+              <w:right w:val="single" w:sz="4" w:space="0" w:color="000000"/>
+            </w:tcBorders>
+            <w:shd w:val="clear" w:color="auto" w:fill="auto"/>
+          </w:tcPr>
+          <w:p>
+            <w:pPr>
+              <w:spacing w:after="120" w:line="240" w:lineRule="auto"/>
+            </w:pPr>
+            <w:r>
+              <w:t xml:space="preserve">1. </w:t>
+            </w:r>
+            <w:r>
+              <w:t>Enable “</w:t>
+            </w:r>
+            <w:r>
+              <w:rPr>
+                <w:rFonts w:cs="Consolas"/>
+                <w:color w:val="A31515"/>
+                <w:sz w:val="24"/>
+                <w:szCs w:val="24"/>
+                <w:highlight w:val="white"/>
+              </w:rPr>
+              <w:t>Ghi nhớ đăng nhập</w:t>
+            </w:r>
+            <w:r>
+              <w:t>” checkbox</w:t>
+            </w:r>
+          </w:p>
+          <w:p>
+            <w:pPr>
+              <w:spacing w:after="120" w:line="240" w:lineRule="auto"/>
+            </w:pPr>
+            <w:r>
+              <w:t>2. Fill in Email and Password field with valid information.</w:t>
+            </w:r>
+          </w:p>
+          <w:p>
+            <w:pPr>
+              <w:spacing w:after="120" w:line="240" w:lineRule="auto"/>
+            </w:pPr>
+            <w:r>
+              <w:t xml:space="preserve">3. </w:t>
+            </w:r>
+            <w:r>
+              <w:t>Click "</w:t>
+            </w:r>
+            <w:r>
+              <w:rPr>
+                <w:rFonts w:cs="Consolas"/>
+                <w:color w:val="A31515"/>
+                <w:sz w:val="24"/>
+                <w:szCs w:val="24"/>
+                <w:highlight w:val="white"/>
+              </w:rPr>
+              <w:t>Đăng nhập</w:t>
+            </w:r>
+            <w:r>
+              <w:t>" button</w:t>
+            </w:r>
+          </w:p>
+          <w:p>
+            <w:pPr>
+              <w:spacing w:after="120" w:line="240" w:lineRule="auto"/>
+            </w:pPr>
+            <w:r>
+              <w:t>4. Exit browser</w:t>
+            </w:r>
+          </w:p>
+          <w:p>
+            <w:pPr>
+              <w:spacing w:after="120" w:line="240" w:lineRule="auto"/>
+            </w:pPr>
+            <w:r>
+              <w:t>5. Access login page for Administrator and Hospital User</w:t>
+            </w:r>
+          </w:p>
+        </w:tc>
+        <w:tc>
+          <w:tcPr>
+            <w:tcW w:w="3690" w:type="dxa"/>
+            <w:tcBorders>
+              <w:top w:val="single" w:sz="4" w:space="0" w:color="000000"/>
+              <w:left w:val="single" w:sz="4" w:space="0" w:color="000000"/>
+              <w:bottom w:val="single" w:sz="4" w:space="0" w:color="000000"/>
+              <w:right w:val="single" w:sz="4" w:space="0" w:color="000000"/>
+            </w:tcBorders>
+            <w:shd w:val="clear" w:color="auto" w:fill="auto"/>
+          </w:tcPr>
+          <w:p>
+            <w:pPr>
+              <w:spacing w:before="120" w:after="120"/>
+              <w:rPr>
+                <w:bCs/>
+                <w:sz w:val="24"/>
+                <w:szCs w:val="24"/>
+              </w:rPr>
+            </w:pPr>
+            <w:r>
+              <w:rPr>
+                <w:bCs/>
+                <w:sz w:val="24"/>
+                <w:szCs w:val="24"/>
+              </w:rPr>
+              <w:t>Automatically logging in the system and transfer to appropriate page according to account’s role</w:t>
+            </w:r>
+          </w:p>
+        </w:tc>
+        <w:tc>
+          <w:tcPr>
+            <w:tcW w:w="900" w:type="dxa"/>
+            <w:tcBorders>
+              <w:top w:val="single" w:sz="4" w:space="0" w:color="000000"/>
+              <w:left w:val="single" w:sz="4" w:space="0" w:color="000000"/>
+              <w:bottom w:val="single" w:sz="4" w:space="0" w:color="000000"/>
+              <w:right w:val="single" w:sz="4" w:space="0" w:color="000000"/>
+            </w:tcBorders>
+            <w:shd w:val="clear" w:color="auto" w:fill="auto"/>
+          </w:tcPr>
+          <w:p>
+            <w:pPr>
+              <w:spacing w:after="120" w:line="240" w:lineRule="auto"/>
+            </w:pPr>
+          </w:p>
+        </w:tc>
+        <w:tc>
+          <w:tcPr>
+            <w:tcW w:w="1350" w:type="dxa"/>
+            <w:tcBorders>
+              <w:top w:val="single" w:sz="4" w:space="0" w:color="000000"/>
+              <w:left w:val="single" w:sz="4" w:space="0" w:color="000000"/>
+              <w:bottom w:val="single" w:sz="4" w:space="0" w:color="000000"/>
+              <w:right w:val="single" w:sz="4" w:space="0" w:color="000000"/>
+            </w:tcBorders>
+            <w:shd w:val="clear" w:color="auto" w:fill="auto"/>
+          </w:tcPr>
+          <w:p>
+            <w:pPr>
+              <w:spacing w:after="120" w:line="240" w:lineRule="auto"/>
+            </w:pPr>
+          </w:p>
+        </w:tc>
+        <w:tc>
+          <w:tcPr>
+            <w:tcW w:w="1890" w:type="dxa"/>
+            <w:tcBorders>
+              <w:top w:val="single" w:sz="4" w:space="0" w:color="000000"/>
+              <w:left w:val="single" w:sz="4" w:space="0" w:color="000000"/>
+              <w:bottom w:val="single" w:sz="4" w:space="0" w:color="000000"/>
+              <w:right w:val="single" w:sz="4" w:space="0" w:color="000000"/>
+            </w:tcBorders>
+            <w:shd w:val="clear" w:color="auto" w:fill="auto"/>
+          </w:tcPr>
+          <w:p>
+            <w:pPr>
+              <w:spacing w:after="120" w:line="240" w:lineRule="auto"/>
+            </w:pPr>
+          </w:p>
+        </w:tc>
+      </w:tr>
+      <w:tr>
+        <w:trPr>
+          <w:trHeight w:val="818"/>
+        </w:trPr>
+        <w:tc>
+          <w:tcPr>
+            <w:tcW w:w="625" w:type="dxa"/>
+            <w:tcBorders>
+              <w:top w:val="single" w:sz="4" w:space="0" w:color="000000"/>
+              <w:left w:val="single" w:sz="4" w:space="0" w:color="000000"/>
+              <w:bottom w:val="single" w:sz="4" w:space="0" w:color="000000"/>
+              <w:right w:val="single" w:sz="4" w:space="0" w:color="000000"/>
+            </w:tcBorders>
+            <w:shd w:val="clear" w:color="auto" w:fill="auto"/>
+          </w:tcPr>
+          <w:p>
+            <w:pPr>
+              <w:spacing w:after="120" w:line="240" w:lineRule="auto"/>
+            </w:pPr>
+            <w:r>
+              <w:t>008</w:t>
+            </w:r>
+          </w:p>
+        </w:tc>
+        <w:tc>
+          <w:tcPr>
+            <w:tcW w:w="1800" w:type="dxa"/>
+            <w:tcBorders>
+              <w:top w:val="single" w:sz="4" w:space="0" w:color="000000"/>
+              <w:left w:val="single" w:sz="4" w:space="0" w:color="000000"/>
+              <w:bottom w:val="single" w:sz="4" w:space="0" w:color="000000"/>
+              <w:right w:val="single" w:sz="4" w:space="0" w:color="000000"/>
+            </w:tcBorders>
+            <w:shd w:val="clear" w:color="auto" w:fill="auto"/>
+          </w:tcPr>
+          <w:p>
+            <w:pPr>
+              <w:spacing w:after="120" w:line="240" w:lineRule="auto"/>
+            </w:pPr>
+            <w:r>
+              <w:t>Disable Login page</w:t>
+            </w:r>
+          </w:p>
+        </w:tc>
+        <w:tc>
+          <w:tcPr>
+            <w:tcW w:w="1980" w:type="dxa"/>
+            <w:tcBorders>
+              <w:top w:val="single" w:sz="4" w:space="0" w:color="000000"/>
+              <w:left w:val="single" w:sz="4" w:space="0" w:color="000000"/>
+              <w:bottom w:val="single" w:sz="4" w:space="0" w:color="000000"/>
+              <w:right w:val="single" w:sz="4" w:space="0" w:color="000000"/>
+            </w:tcBorders>
+            <w:shd w:val="clear" w:color="auto" w:fill="auto"/>
+          </w:tcPr>
+          <w:p>
+            <w:pPr>
+              <w:spacing w:after="120" w:line="240" w:lineRule="auto"/>
+            </w:pPr>
+            <w:r>
+              <w:t>Access Login page for Administrator and Hospital User</w:t>
+            </w:r>
+          </w:p>
+        </w:tc>
+        <w:tc>
+          <w:tcPr>
+            <w:tcW w:w="3420" w:type="dxa"/>
+            <w:tcBorders>
+              <w:top w:val="single" w:sz="4" w:space="0" w:color="000000"/>
+              <w:left w:val="single" w:sz="4" w:space="0" w:color="000000"/>
+              <w:bottom w:val="single" w:sz="4" w:space="0" w:color="000000"/>
+              <w:right w:val="single" w:sz="4" w:space="0" w:color="000000"/>
+            </w:tcBorders>
+            <w:shd w:val="clear" w:color="auto" w:fill="auto"/>
+          </w:tcPr>
+          <w:p>
+            <w:pPr>
+              <w:spacing w:after="120" w:line="240" w:lineRule="auto"/>
+            </w:pPr>
+            <w:r>
+              <w:t>1. Enable “</w:t>
+            </w:r>
+            <w:r>
+              <w:rPr>
+                <w:rFonts w:cs="Consolas"/>
+                <w:color w:val="A31515"/>
+                <w:sz w:val="24"/>
+                <w:szCs w:val="24"/>
+                <w:highlight w:val="white"/>
+              </w:rPr>
+              <w:t>Ghi nhớ đăng nhập</w:t>
+            </w:r>
+            <w:r>
+              <w:t>” checkbox</w:t>
+            </w:r>
+          </w:p>
+          <w:p>
+            <w:pPr>
+              <w:spacing w:after="120" w:line="240" w:lineRule="auto"/>
+            </w:pPr>
+            <w:r>
+              <w:t>2. Fill in Email and Password field with valid information.</w:t>
+            </w:r>
+          </w:p>
+          <w:p>
+            <w:pPr>
+              <w:spacing w:after="120" w:line="240" w:lineRule="auto"/>
+            </w:pPr>
+            <w:r>
+              <w:t>3. Click "</w:t>
+            </w:r>
+            <w:r>
+              <w:rPr>
+                <w:rFonts w:cs="Consolas"/>
+                <w:color w:val="A31515"/>
+                <w:sz w:val="24"/>
+                <w:szCs w:val="24"/>
+                <w:highlight w:val="white"/>
+              </w:rPr>
+              <w:t>Đăng nhập</w:t>
+            </w:r>
+            <w:r>
+              <w:t>" button</w:t>
+            </w:r>
+          </w:p>
+          <w:p>
+            <w:pPr>
+              <w:spacing w:after="120" w:line="240" w:lineRule="auto"/>
+            </w:pPr>
+            <w:r>
+              <w:t>4. Click back button of browser</w:t>
+            </w:r>
+          </w:p>
+        </w:tc>
+        <w:tc>
+          <w:tcPr>
+            <w:tcW w:w="3690" w:type="dxa"/>
+            <w:tcBorders>
+              <w:top w:val="single" w:sz="4" w:space="0" w:color="000000"/>
+              <w:left w:val="single" w:sz="4" w:space="0" w:color="000000"/>
+              <w:bottom w:val="single" w:sz="4" w:space="0" w:color="000000"/>
+              <w:right w:val="single" w:sz="4" w:space="0" w:color="000000"/>
+            </w:tcBorders>
+            <w:shd w:val="clear" w:color="auto" w:fill="auto"/>
+          </w:tcPr>
+          <w:p>
+            <w:pPr>
+              <w:spacing w:before="120" w:after="120"/>
+              <w:rPr>
+                <w:bCs/>
+                <w:sz w:val="24"/>
+                <w:szCs w:val="24"/>
+              </w:rPr>
+            </w:pPr>
+            <w:r>
+              <w:rPr>
+                <w:bCs/>
+                <w:sz w:val="24"/>
+                <w:szCs w:val="24"/>
+              </w:rPr>
+              <w:t>Cannot return to Login page</w:t>
+            </w:r>
+          </w:p>
+        </w:tc>
+        <w:tc>
+          <w:tcPr>
+            <w:tcW w:w="900" w:type="dxa"/>
+            <w:tcBorders>
+              <w:top w:val="single" w:sz="4" w:space="0" w:color="000000"/>
+              <w:left w:val="single" w:sz="4" w:space="0" w:color="000000"/>
+              <w:bottom w:val="single" w:sz="4" w:space="0" w:color="000000"/>
+              <w:right w:val="single" w:sz="4" w:space="0" w:color="000000"/>
+            </w:tcBorders>
+            <w:shd w:val="clear" w:color="auto" w:fill="auto"/>
+          </w:tcPr>
+          <w:p>
+            <w:pPr>
+              <w:spacing w:after="120" w:line="240" w:lineRule="auto"/>
+            </w:pPr>
+          </w:p>
+        </w:tc>
+        <w:tc>
+          <w:tcPr>
+            <w:tcW w:w="1350" w:type="dxa"/>
+            <w:tcBorders>
+              <w:top w:val="single" w:sz="4" w:space="0" w:color="000000"/>
+              <w:left w:val="single" w:sz="4" w:space="0" w:color="000000"/>
+              <w:bottom w:val="single" w:sz="4" w:space="0" w:color="000000"/>
+              <w:right w:val="single" w:sz="4" w:space="0" w:color="000000"/>
+            </w:tcBorders>
+            <w:shd w:val="clear" w:color="auto" w:fill="auto"/>
+          </w:tcPr>
+          <w:p>
+            <w:pPr>
+              <w:spacing w:after="120" w:line="240" w:lineRule="auto"/>
+            </w:pPr>
+          </w:p>
+        </w:tc>
+        <w:tc>
+          <w:tcPr>
+            <w:tcW w:w="1890" w:type="dxa"/>
+            <w:tcBorders>
+              <w:top w:val="single" w:sz="4" w:space="0" w:color="000000"/>
+              <w:left w:val="single" w:sz="4" w:space="0" w:color="000000"/>
+              <w:bottom w:val="single" w:sz="4" w:space="0" w:color="000000"/>
+              <w:right w:val="single" w:sz="4" w:space="0" w:color="000000"/>
+            </w:tcBorders>
+            <w:shd w:val="clear" w:color="auto" w:fill="auto"/>
+          </w:tcPr>
+          <w:p>
+            <w:pPr>
+              <w:spacing w:after="120" w:line="240" w:lineRule="auto"/>
+            </w:pPr>
+          </w:p>
+        </w:tc>
+      </w:tr>
+      <w:tr>
+        <w:trPr>
+          <w:trHeight w:val="818"/>
+        </w:trPr>
+        <w:tc>
+          <w:tcPr>
+            <w:tcW w:w="625" w:type="dxa"/>
+            <w:tcBorders>
+              <w:top w:val="single" w:sz="4" w:space="0" w:color="000000"/>
+              <w:left w:val="single" w:sz="4" w:space="0" w:color="000000"/>
+              <w:bottom w:val="single" w:sz="4" w:space="0" w:color="000000"/>
+              <w:right w:val="single" w:sz="4" w:space="0" w:color="000000"/>
+            </w:tcBorders>
+            <w:shd w:val="clear" w:color="auto" w:fill="auto"/>
+          </w:tcPr>
+          <w:p>
+            <w:pPr>
+              <w:spacing w:after="120" w:line="240" w:lineRule="auto"/>
+            </w:pPr>
+            <w:r>
+              <w:t>009</w:t>
+            </w:r>
+          </w:p>
+        </w:tc>
+        <w:tc>
+          <w:tcPr>
+            <w:tcW w:w="1800" w:type="dxa"/>
+            <w:tcBorders>
+              <w:top w:val="single" w:sz="4" w:space="0" w:color="000000"/>
+              <w:left w:val="single" w:sz="4" w:space="0" w:color="000000"/>
+              <w:bottom w:val="single" w:sz="4" w:space="0" w:color="000000"/>
+              <w:right w:val="single" w:sz="4" w:space="0" w:color="000000"/>
+            </w:tcBorders>
+            <w:shd w:val="clear" w:color="auto" w:fill="auto"/>
+          </w:tcPr>
+          <w:p>
+            <w:pPr>
+              <w:spacing w:after="120" w:line="240" w:lineRule="auto"/>
+            </w:pPr>
+            <w:r>
+              <w:t>Redirect to Login page</w:t>
+            </w:r>
+          </w:p>
+        </w:tc>
+        <w:tc>
+          <w:tcPr>
+            <w:tcW w:w="1980" w:type="dxa"/>
+            <w:tcBorders>
+              <w:top w:val="single" w:sz="4" w:space="0" w:color="000000"/>
+              <w:left w:val="single" w:sz="4" w:space="0" w:color="000000"/>
+              <w:bottom w:val="single" w:sz="4" w:space="0" w:color="000000"/>
+              <w:right w:val="single" w:sz="4" w:space="0" w:color="000000"/>
+            </w:tcBorders>
+            <w:shd w:val="clear" w:color="auto" w:fill="auto"/>
+          </w:tcPr>
+          <w:p>
+            <w:pPr>
+              <w:spacing w:after="120" w:line="240" w:lineRule="auto"/>
+            </w:pPr>
+            <w:r>
+              <w:t>N/A</w:t>
+            </w:r>
+          </w:p>
+        </w:tc>
+        <w:tc>
+          <w:tcPr>
+            <w:tcW w:w="3420" w:type="dxa"/>
+            <w:tcBorders>
+              <w:top w:val="single" w:sz="4" w:space="0" w:color="000000"/>
+              <w:left w:val="single" w:sz="4" w:space="0" w:color="000000"/>
+              <w:bottom w:val="single" w:sz="4" w:space="0" w:color="000000"/>
+              <w:right w:val="single" w:sz="4" w:space="0" w:color="000000"/>
+            </w:tcBorders>
+            <w:shd w:val="clear" w:color="auto" w:fill="auto"/>
+          </w:tcPr>
+          <w:p>
+            <w:pPr>
+              <w:spacing w:after="120" w:line="240" w:lineRule="auto"/>
+            </w:pPr>
+            <w:r>
+              <w:t xml:space="preserve">Paste address of any page that required authenticated </w:t>
+            </w:r>
+            <w:r>
+              <w:t xml:space="preserve">Aministrator or Hospital User </w:t>
+            </w:r>
+            <w:r>
+              <w:t>account</w:t>
+            </w:r>
+          </w:p>
+        </w:tc>
+        <w:tc>
+          <w:tcPr>
+            <w:tcW w:w="3690" w:type="dxa"/>
+            <w:tcBorders>
+              <w:top w:val="single" w:sz="4" w:space="0" w:color="000000"/>
+              <w:left w:val="single" w:sz="4" w:space="0" w:color="000000"/>
+              <w:bottom w:val="single" w:sz="4" w:space="0" w:color="000000"/>
+              <w:right w:val="single" w:sz="4" w:space="0" w:color="000000"/>
+            </w:tcBorders>
+            <w:shd w:val="clear" w:color="auto" w:fill="auto"/>
+          </w:tcPr>
+          <w:p>
+            <w:pPr>
+              <w:spacing w:before="120" w:after="120"/>
+              <w:rPr>
+                <w:bCs/>
+                <w:sz w:val="24"/>
+                <w:szCs w:val="24"/>
+              </w:rPr>
+            </w:pPr>
+            <w:r>
+              <w:rPr>
+                <w:bCs/>
+                <w:sz w:val="24"/>
+                <w:szCs w:val="24"/>
+              </w:rPr>
+              <w:t>Return to login page for Administrator and Hospital User</w:t>
+            </w:r>
+          </w:p>
+        </w:tc>
+        <w:tc>
+          <w:tcPr>
+            <w:tcW w:w="900" w:type="dxa"/>
+            <w:tcBorders>
+              <w:top w:val="single" w:sz="4" w:space="0" w:color="000000"/>
+              <w:left w:val="single" w:sz="4" w:space="0" w:color="000000"/>
+              <w:bottom w:val="single" w:sz="4" w:space="0" w:color="000000"/>
+              <w:right w:val="single" w:sz="4" w:space="0" w:color="000000"/>
+            </w:tcBorders>
+            <w:shd w:val="clear" w:color="auto" w:fill="auto"/>
+          </w:tcPr>
+          <w:p>
+            <w:pPr>
+              <w:spacing w:after="120" w:line="240" w:lineRule="auto"/>
+            </w:pPr>
+          </w:p>
+        </w:tc>
+        <w:tc>
+          <w:tcPr>
+            <w:tcW w:w="1350" w:type="dxa"/>
+            <w:tcBorders>
+              <w:top w:val="single" w:sz="4" w:space="0" w:color="000000"/>
+              <w:left w:val="single" w:sz="4" w:space="0" w:color="000000"/>
+              <w:bottom w:val="single" w:sz="4" w:space="0" w:color="000000"/>
+              <w:right w:val="single" w:sz="4" w:space="0" w:color="000000"/>
+            </w:tcBorders>
+            <w:shd w:val="clear" w:color="auto" w:fill="auto"/>
+          </w:tcPr>
+          <w:p>
+            <w:pPr>
+              <w:spacing w:after="120" w:line="240" w:lineRule="auto"/>
+            </w:pPr>
+          </w:p>
+        </w:tc>
+        <w:tc>
+          <w:tcPr>
+            <w:tcW w:w="1890" w:type="dxa"/>
+            <w:tcBorders>
+              <w:top w:val="single" w:sz="4" w:space="0" w:color="000000"/>
+              <w:left w:val="single" w:sz="4" w:space="0" w:color="000000"/>
+              <w:bottom w:val="single" w:sz="4" w:space="0" w:color="000000"/>
+              <w:right w:val="single" w:sz="4" w:space="0" w:color="000000"/>
+            </w:tcBorders>
+            <w:shd w:val="clear" w:color="auto" w:fill="auto"/>
+          </w:tcPr>
+          <w:p>
+            <w:pPr>
+              <w:spacing w:after="120" w:line="240" w:lineRule="auto"/>
+            </w:pPr>
+          </w:p>
+        </w:tc>
+      </w:tr>
+      <w:tr>
+        <w:trPr>
+          <w:trHeight w:val="818"/>
+        </w:trPr>
+        <w:tc>
+          <w:tcPr>
+            <w:tcW w:w="625" w:type="dxa"/>
+            <w:tcBorders>
+              <w:top w:val="single" w:sz="4" w:space="0" w:color="000000"/>
+              <w:left w:val="single" w:sz="4" w:space="0" w:color="000000"/>
+              <w:bottom w:val="single" w:sz="4" w:space="0" w:color="000000"/>
+              <w:right w:val="single" w:sz="4" w:space="0" w:color="000000"/>
+            </w:tcBorders>
+            <w:shd w:val="clear" w:color="auto" w:fill="auto"/>
+          </w:tcPr>
+          <w:p>
+            <w:pPr>
+              <w:spacing w:after="120" w:line="240" w:lineRule="auto"/>
+            </w:pPr>
+            <w:r>
+              <w:t>010</w:t>
+            </w:r>
+          </w:p>
+        </w:tc>
+        <w:tc>
+          <w:tcPr>
+            <w:tcW w:w="1800" w:type="dxa"/>
+            <w:tcBorders>
+              <w:top w:val="single" w:sz="4" w:space="0" w:color="000000"/>
+              <w:left w:val="single" w:sz="4" w:space="0" w:color="000000"/>
+              <w:bottom w:val="single" w:sz="4" w:space="0" w:color="000000"/>
+              <w:right w:val="single" w:sz="4" w:space="0" w:color="000000"/>
+            </w:tcBorders>
+            <w:shd w:val="clear" w:color="auto" w:fill="auto"/>
+          </w:tcPr>
+          <w:p>
+            <w:pPr>
+              <w:spacing w:after="120" w:line="240" w:lineRule="auto"/>
+            </w:pPr>
+            <w:r>
+              <w:t>Redirect to appropriate URL</w:t>
+            </w:r>
+          </w:p>
+        </w:tc>
+        <w:tc>
+          <w:tcPr>
+            <w:tcW w:w="1980" w:type="dxa"/>
+            <w:tcBorders>
+              <w:top w:val="single" w:sz="4" w:space="0" w:color="000000"/>
+              <w:left w:val="single" w:sz="4" w:space="0" w:color="000000"/>
+              <w:bottom w:val="single" w:sz="4" w:space="0" w:color="000000"/>
+              <w:right w:val="single" w:sz="4" w:space="0" w:color="000000"/>
+            </w:tcBorders>
+            <w:shd w:val="clear" w:color="auto" w:fill="auto"/>
+          </w:tcPr>
+          <w:p>
+            <w:pPr>
+              <w:spacing w:after="120" w:line="240" w:lineRule="auto"/>
+            </w:pPr>
+            <w:r>
+              <w:t>Access Login page for Administrator and Hospital User</w:t>
+            </w:r>
+            <w:r>
+              <w:t xml:space="preserve"> after pasting an URL that required </w:t>
+            </w:r>
+            <w:r>
+              <w:t xml:space="preserve">Aministrator or </w:t>
+            </w:r>
+            <w:r>
+              <w:lastRenderedPageBreak/>
+              <w:t>Hospital User account</w:t>
+            </w:r>
+          </w:p>
+        </w:tc>
+        <w:tc>
+          <w:tcPr>
+            <w:tcW w:w="3420" w:type="dxa"/>
+            <w:tcBorders>
+              <w:top w:val="single" w:sz="4" w:space="0" w:color="000000"/>
+              <w:left w:val="single" w:sz="4" w:space="0" w:color="000000"/>
+              <w:bottom w:val="single" w:sz="4" w:space="0" w:color="000000"/>
+              <w:right w:val="single" w:sz="4" w:space="0" w:color="000000"/>
+            </w:tcBorders>
+            <w:shd w:val="clear" w:color="auto" w:fill="auto"/>
+          </w:tcPr>
+          <w:p>
+            <w:pPr>
+              <w:spacing w:after="120" w:line="240" w:lineRule="auto"/>
+            </w:pPr>
+            <w:r>
+              <w:lastRenderedPageBreak/>
+              <w:t>1</w:t>
+            </w:r>
+            <w:r>
+              <w:t>. Fill in Email and Password field with valid information.</w:t>
+            </w:r>
+          </w:p>
+          <w:p>
+            <w:pPr>
+              <w:spacing w:after="120" w:line="240" w:lineRule="auto"/>
+            </w:pPr>
+            <w:r>
+              <w:t>2</w:t>
+            </w:r>
+            <w:r>
+              <w:t>. Click "</w:t>
+            </w:r>
+            <w:r>
+              <w:rPr>
+                <w:rFonts w:cs="Consolas"/>
+                <w:color w:val="A31515"/>
+                <w:sz w:val="24"/>
+                <w:szCs w:val="24"/>
+                <w:highlight w:val="white"/>
+              </w:rPr>
+              <w:t>Đăng nhập</w:t>
+            </w:r>
+            <w:r>
+              <w:t>" button</w:t>
+            </w:r>
+          </w:p>
+        </w:tc>
+        <w:tc>
+          <w:tcPr>
+            <w:tcW w:w="3690" w:type="dxa"/>
+            <w:tcBorders>
+              <w:top w:val="single" w:sz="4" w:space="0" w:color="000000"/>
+              <w:left w:val="single" w:sz="4" w:space="0" w:color="000000"/>
+              <w:bottom w:val="single" w:sz="4" w:space="0" w:color="000000"/>
+              <w:right w:val="single" w:sz="4" w:space="0" w:color="000000"/>
+            </w:tcBorders>
+            <w:shd w:val="clear" w:color="auto" w:fill="auto"/>
+          </w:tcPr>
+          <w:p>
+            <w:pPr>
+              <w:spacing w:before="120" w:after="120"/>
+              <w:rPr>
+                <w:bCs/>
+                <w:sz w:val="24"/>
+                <w:szCs w:val="24"/>
+              </w:rPr>
+            </w:pPr>
+            <w:r>
+              <w:t>R</w:t>
+            </w:r>
+            <w:r>
+              <w:t>edirect to the page according to ‘ReturnUrl’ attribute of URL</w:t>
+            </w:r>
+          </w:p>
+        </w:tc>
+        <w:tc>
+          <w:tcPr>
+            <w:tcW w:w="900" w:type="dxa"/>
+            <w:tcBorders>
+              <w:top w:val="single" w:sz="4" w:space="0" w:color="000000"/>
+              <w:left w:val="single" w:sz="4" w:space="0" w:color="000000"/>
+              <w:bottom w:val="single" w:sz="4" w:space="0" w:color="000000"/>
+              <w:right w:val="single" w:sz="4" w:space="0" w:color="000000"/>
+            </w:tcBorders>
+            <w:shd w:val="clear" w:color="auto" w:fill="auto"/>
+          </w:tcPr>
+          <w:p>
+            <w:pPr>
+              <w:spacing w:after="120" w:line="240" w:lineRule="auto"/>
+            </w:pPr>
+          </w:p>
+        </w:tc>
+        <w:tc>
+          <w:tcPr>
+            <w:tcW w:w="1350" w:type="dxa"/>
+            <w:tcBorders>
+              <w:top w:val="single" w:sz="4" w:space="0" w:color="000000"/>
+              <w:left w:val="single" w:sz="4" w:space="0" w:color="000000"/>
+              <w:bottom w:val="single" w:sz="4" w:space="0" w:color="000000"/>
+              <w:right w:val="single" w:sz="4" w:space="0" w:color="000000"/>
+            </w:tcBorders>
+            <w:shd w:val="clear" w:color="auto" w:fill="auto"/>
+          </w:tcPr>
+          <w:p>
+            <w:pPr>
+              <w:spacing w:after="120" w:line="240" w:lineRule="auto"/>
+            </w:pPr>
+          </w:p>
+        </w:tc>
+        <w:tc>
+          <w:tcPr>
+            <w:tcW w:w="1890" w:type="dxa"/>
+            <w:tcBorders>
+              <w:top w:val="single" w:sz="4" w:space="0" w:color="000000"/>
+              <w:left w:val="single" w:sz="4" w:space="0" w:color="000000"/>
+              <w:bottom w:val="single" w:sz="4" w:space="0" w:color="000000"/>
+              <w:right w:val="single" w:sz="4" w:space="0" w:color="000000"/>
+            </w:tcBorders>
+            <w:shd w:val="clear" w:color="auto" w:fill="auto"/>
+          </w:tcPr>
+          <w:p>
+            <w:pPr>
+              <w:spacing w:after="120" w:line="240" w:lineRule="auto"/>
+            </w:pPr>
+          </w:p>
+        </w:tc>
+      </w:tr>
+      <w:tr>
+        <w:trPr>
+          <w:trHeight w:val="818"/>
+        </w:trPr>
+        <w:tc>
+          <w:tcPr>
+            <w:tcW w:w="625" w:type="dxa"/>
+            <w:tcBorders>
+              <w:top w:val="single" w:sz="4" w:space="0" w:color="000000"/>
+              <w:left w:val="single" w:sz="4" w:space="0" w:color="000000"/>
+              <w:bottom w:val="single" w:sz="4" w:space="0" w:color="000000"/>
+              <w:right w:val="single" w:sz="4" w:space="0" w:color="000000"/>
+            </w:tcBorders>
+            <w:shd w:val="clear" w:color="auto" w:fill="auto"/>
+          </w:tcPr>
+          <w:p>
+            <w:pPr>
+              <w:spacing w:after="120" w:line="240" w:lineRule="auto"/>
+            </w:pPr>
+            <w:r>
+              <w:lastRenderedPageBreak/>
+              <w:t>011</w:t>
+            </w:r>
+          </w:p>
+        </w:tc>
+        <w:tc>
+          <w:tcPr>
+            <w:tcW w:w="1800" w:type="dxa"/>
+            <w:tcBorders>
+              <w:top w:val="single" w:sz="4" w:space="0" w:color="000000"/>
+              <w:left w:val="single" w:sz="4" w:space="0" w:color="000000"/>
+              <w:bottom w:val="single" w:sz="4" w:space="0" w:color="000000"/>
+              <w:right w:val="single" w:sz="4" w:space="0" w:color="000000"/>
+            </w:tcBorders>
+            <w:shd w:val="clear" w:color="auto" w:fill="auto"/>
+          </w:tcPr>
+          <w:p>
+            <w:pPr>
+              <w:spacing w:after="120" w:line="240" w:lineRule="auto"/>
+            </w:pPr>
+            <w:r>
+              <w:t>Redirect to forgot password page</w:t>
+            </w:r>
+          </w:p>
+        </w:tc>
+        <w:tc>
+          <w:tcPr>
+            <w:tcW w:w="1980" w:type="dxa"/>
+            <w:tcBorders>
+              <w:top w:val="single" w:sz="4" w:space="0" w:color="000000"/>
+              <w:left w:val="single" w:sz="4" w:space="0" w:color="000000"/>
+              <w:bottom w:val="single" w:sz="4" w:space="0" w:color="000000"/>
+              <w:right w:val="single" w:sz="4" w:space="0" w:color="000000"/>
+            </w:tcBorders>
+            <w:shd w:val="clear" w:color="auto" w:fill="auto"/>
+          </w:tcPr>
+          <w:p>
+            <w:pPr>
+              <w:spacing w:after="120" w:line="240" w:lineRule="auto"/>
+            </w:pPr>
+            <w:r>
+              <w:t>Access Login page for Administrator and Hospital User</w:t>
+            </w:r>
+          </w:p>
+        </w:tc>
+        <w:tc>
+          <w:tcPr>
+            <w:tcW w:w="3420" w:type="dxa"/>
+            <w:tcBorders>
+              <w:top w:val="single" w:sz="4" w:space="0" w:color="000000"/>
+              <w:left w:val="single" w:sz="4" w:space="0" w:color="000000"/>
+              <w:bottom w:val="single" w:sz="4" w:space="0" w:color="000000"/>
+              <w:right w:val="single" w:sz="4" w:space="0" w:color="000000"/>
+            </w:tcBorders>
+            <w:shd w:val="clear" w:color="auto" w:fill="auto"/>
+          </w:tcPr>
+          <w:p>
+            <w:pPr>
+              <w:spacing w:after="120" w:line="240" w:lineRule="auto"/>
+            </w:pPr>
+            <w:r>
+              <w:t>1. Click on the URL "</w:t>
+            </w:r>
+            <w:r>
+              <w:rPr>
+                <w:rStyle w:val="Hyperlink"/>
+                <w:rFonts w:asciiTheme="minorHAnsi" w:hAnsiTheme="minorHAnsi" w:cs="Arial"/>
+                <w:color w:val="3276B1"/>
+                <w:sz w:val="20"/>
+                <w:szCs w:val="20"/>
+              </w:rPr>
+              <w:t>Quên mật khẩu?</w:t>
+            </w:r>
+            <w:r>
+              <w:t>”</w:t>
+            </w:r>
+          </w:p>
+        </w:tc>
+        <w:tc>
+          <w:tcPr>
+            <w:tcW w:w="3690" w:type="dxa"/>
+            <w:tcBorders>
+              <w:top w:val="single" w:sz="4" w:space="0" w:color="000000"/>
+              <w:left w:val="single" w:sz="4" w:space="0" w:color="000000"/>
+              <w:bottom w:val="single" w:sz="4" w:space="0" w:color="000000"/>
+              <w:right w:val="single" w:sz="4" w:space="0" w:color="000000"/>
+            </w:tcBorders>
+            <w:shd w:val="clear" w:color="auto" w:fill="auto"/>
+          </w:tcPr>
+          <w:p>
+            <w:pPr>
+              <w:spacing w:before="120" w:after="120"/>
+            </w:pPr>
+            <w:r>
+              <w:t>Redirect to forgot password page</w:t>
+            </w:r>
+            <w:bookmarkStart w:id="9" w:name="_GoBack"/>
+            <w:bookmarkEnd w:id="9"/>
+          </w:p>
+        </w:tc>
+        <w:tc>
+          <w:tcPr>
+            <w:tcW w:w="900" w:type="dxa"/>
+            <w:tcBorders>
+              <w:top w:val="single" w:sz="4" w:space="0" w:color="000000"/>
+              <w:left w:val="single" w:sz="4" w:space="0" w:color="000000"/>
+              <w:bottom w:val="single" w:sz="4" w:space="0" w:color="000000"/>
+              <w:right w:val="single" w:sz="4" w:space="0" w:color="000000"/>
+            </w:tcBorders>
+            <w:shd w:val="clear" w:color="auto" w:fill="auto"/>
+          </w:tcPr>
+          <w:p>
+            <w:pPr>
+              <w:spacing w:after="120" w:line="240" w:lineRule="auto"/>
+            </w:pPr>
+          </w:p>
+        </w:tc>
+        <w:tc>
+          <w:tcPr>
+            <w:tcW w:w="1350" w:type="dxa"/>
+            <w:tcBorders>
+              <w:top w:val="single" w:sz="4" w:space="0" w:color="000000"/>
+              <w:left w:val="single" w:sz="4" w:space="0" w:color="000000"/>
+              <w:bottom w:val="single" w:sz="4" w:space="0" w:color="000000"/>
+              <w:right w:val="single" w:sz="4" w:space="0" w:color="000000"/>
+            </w:tcBorders>
+            <w:shd w:val="clear" w:color="auto" w:fill="auto"/>
+          </w:tcPr>
+          <w:p>
+            <w:pPr>
+              <w:spacing w:after="120" w:line="240" w:lineRule="auto"/>
+            </w:pPr>
+          </w:p>
+        </w:tc>
+        <w:tc>
+          <w:tcPr>
+            <w:tcW w:w="1890" w:type="dxa"/>
+            <w:tcBorders>
+              <w:top w:val="single" w:sz="4" w:space="0" w:color="000000"/>
+              <w:left w:val="single" w:sz="4" w:space="0" w:color="000000"/>
+              <w:bottom w:val="single" w:sz="4" w:space="0" w:color="000000"/>
+              <w:right w:val="single" w:sz="4" w:space="0" w:color="000000"/>
+            </w:tcBorders>
+            <w:shd w:val="clear" w:color="auto" w:fill="auto"/>
+          </w:tcPr>
+          <w:p>
+            <w:pPr>
+              <w:spacing w:after="120" w:line="240" w:lineRule="auto"/>
+            </w:pPr>
+          </w:p>
+        </w:tc>
+      </w:tr>
+    </w:tbl>
+    <w:p>
+      <w:pPr>
+        <w:rPr>
+          <w:rFonts w:ascii="Cambria" w:eastAsiaTheme="majorEastAsia" w:hAnsi="Cambria" w:cstheme="majorBidi"/>
+          <w:b/>
+          <w:bCs/>
+          <w:color w:val="000000" w:themeColor="text1"/>
+          <w:sz w:val="28"/>
+          <w:szCs w:val="28"/>
+        </w:rPr>
+      </w:pPr>
     </w:p>
     <w:p>
       <w:pPr>
@@ -5631,22 +8204,10 @@
           <w:sz w:val="28"/>
           <w:szCs w:val="28"/>
         </w:rPr>
-        <w:t xml:space="preserve">Rating </w:t>
-      </w:r>
-      <w:proofErr w:type="spellStart"/>
-      <w:r>
-        <w:rPr>
-          <w:rFonts w:ascii="Cambria" w:eastAsiaTheme="majorEastAsia" w:hAnsi="Cambria" w:cstheme="majorBidi"/>
-          <w:b/>
-          <w:bCs/>
-          <w:color w:val="000000" w:themeColor="text1"/>
-          <w:sz w:val="28"/>
-          <w:szCs w:val="28"/>
-        </w:rPr>
-        <w:t>Hosptial</w:t>
+        <w:lastRenderedPageBreak/>
+        <w:t>Rating Hosptial</w:t>
       </w:r>
       <w:bookmarkEnd w:id="24"/>
-      <w:proofErr w:type="spellEnd"/>
     </w:p>
     <w:p>
       <w:pPr>
@@ -5910,7 +8471,6 @@
           <w:sz w:val="28"/>
           <w:szCs w:val="28"/>
         </w:rPr>
-        <w:lastRenderedPageBreak/>
         <w:t>View List of Appointments</w:t>
       </w:r>
       <w:bookmarkEnd w:id="31"/>
@@ -6165,8 +8725,38 @@
           <w:sz w:val="28"/>
           <w:szCs w:val="28"/>
         </w:rPr>
+        <w:sectPr>
+          <w:pgSz w:w="15840" w:h="12240" w:orient="landscape"/>
+          <w:pgMar w:top="1440" w:right="86" w:bottom="1440" w:left="86" w:header="720" w:footer="720" w:gutter="0"/>
+          <w:cols w:space="720"/>
+          <w:docGrid w:linePitch="360"/>
+        </w:sectPr>
       </w:pPr>
       <w:bookmarkStart w:id="38" w:name="_Toc394764699"/>
+    </w:p>
+    <w:p>
+      <w:pPr>
+        <w:pStyle w:val="ListParagraph"/>
+        <w:numPr>
+          <w:ilvl w:val="0"/>
+          <w:numId w:val="1"/>
+        </w:numPr>
+        <w:tabs>
+          <w:tab w:val="left" w:pos="900"/>
+        </w:tabs>
+        <w:spacing w:before="120" w:after="0"/>
+        <w:contextualSpacing w:val="0"/>
+        <w:jc w:val="both"/>
+        <w:outlineLvl w:val="0"/>
+        <w:rPr>
+          <w:rFonts w:ascii="Cambria" w:eastAsiaTheme="majorEastAsia" w:hAnsi="Cambria" w:cstheme="majorBidi"/>
+          <w:b/>
+          <w:bCs/>
+          <w:color w:val="000000" w:themeColor="text1"/>
+          <w:sz w:val="28"/>
+          <w:szCs w:val="28"/>
+        </w:rPr>
+      </w:pPr>
       <w:r>
         <w:rPr>
           <w:rFonts w:ascii="Cambria" w:eastAsiaTheme="majorEastAsia" w:hAnsi="Cambria" w:cstheme="majorBidi"/>
@@ -6176,13 +8766,14 @@
           <w:sz w:val="28"/>
           <w:szCs w:val="28"/>
         </w:rPr>
+        <w:lastRenderedPageBreak/>
         <w:t>Checklists</w:t>
       </w:r>
       <w:bookmarkEnd w:id="38"/>
     </w:p>
     <w:sectPr>
       <w:pgSz w:w="12240" w:h="15840"/>
-      <w:pgMar w:top="90" w:right="1440" w:bottom="90" w:left="1440" w:header="720" w:footer="720" w:gutter="0"/>
+      <w:pgMar w:top="86" w:right="1440" w:bottom="86" w:left="1440" w:header="720" w:footer="720" w:gutter="0"/>
       <w:cols w:space="720"/>
       <w:docGrid w:linePitch="360"/>
     </w:sectPr>
@@ -7179,6 +9770,119 @@
     </w:lvl>
   </w:abstractNum>
   <w:abstractNum w:abstractNumId="9">
+    <w:nsid w:val="3BC94D01"/>
+    <w:multiLevelType w:val="hybridMultilevel"/>
+    <w:tmpl w:val="2CB6A50E"/>
+    <w:lvl w:ilvl="0" w:tplc="E132BD74">
+      <w:start w:val="1"/>
+      <w:numFmt w:val="bullet"/>
+      <w:lvlText w:val=""/>
+      <w:lvlJc w:val="left"/>
+      <w:pPr>
+        <w:ind w:left="720" w:hanging="360"/>
+      </w:pPr>
+      <w:rPr>
+        <w:rFonts w:ascii="Symbol" w:hAnsi="Symbol" w:hint="default"/>
+      </w:rPr>
+    </w:lvl>
+    <w:lvl w:ilvl="1" w:tplc="04090003" w:tentative="1">
+      <w:start w:val="1"/>
+      <w:numFmt w:val="bullet"/>
+      <w:lvlText w:val="o"/>
+      <w:lvlJc w:val="left"/>
+      <w:pPr>
+        <w:ind w:left="1440" w:hanging="360"/>
+      </w:pPr>
+      <w:rPr>
+        <w:rFonts w:ascii="Courier New" w:hAnsi="Courier New" w:cs="Courier New" w:hint="default"/>
+      </w:rPr>
+    </w:lvl>
+    <w:lvl w:ilvl="2" w:tplc="04090005" w:tentative="1">
+      <w:start w:val="1"/>
+      <w:numFmt w:val="bullet"/>
+      <w:lvlText w:val=""/>
+      <w:lvlJc w:val="left"/>
+      <w:pPr>
+        <w:ind w:left="2160" w:hanging="360"/>
+      </w:pPr>
+      <w:rPr>
+        <w:rFonts w:ascii="Wingdings" w:hAnsi="Wingdings" w:hint="default"/>
+      </w:rPr>
+    </w:lvl>
+    <w:lvl w:ilvl="3" w:tplc="04090001" w:tentative="1">
+      <w:start w:val="1"/>
+      <w:numFmt w:val="bullet"/>
+      <w:lvlText w:val=""/>
+      <w:lvlJc w:val="left"/>
+      <w:pPr>
+        <w:ind w:left="2880" w:hanging="360"/>
+      </w:pPr>
+      <w:rPr>
+        <w:rFonts w:ascii="Symbol" w:hAnsi="Symbol" w:hint="default"/>
+      </w:rPr>
+    </w:lvl>
+    <w:lvl w:ilvl="4" w:tplc="04090003" w:tentative="1">
+      <w:start w:val="1"/>
+      <w:numFmt w:val="bullet"/>
+      <w:lvlText w:val="o"/>
+      <w:lvlJc w:val="left"/>
+      <w:pPr>
+        <w:ind w:left="3600" w:hanging="360"/>
+      </w:pPr>
+      <w:rPr>
+        <w:rFonts w:ascii="Courier New" w:hAnsi="Courier New" w:cs="Courier New" w:hint="default"/>
+      </w:rPr>
+    </w:lvl>
+    <w:lvl w:ilvl="5" w:tplc="04090005" w:tentative="1">
+      <w:start w:val="1"/>
+      <w:numFmt w:val="bullet"/>
+      <w:lvlText w:val=""/>
+      <w:lvlJc w:val="left"/>
+      <w:pPr>
+        <w:ind w:left="4320" w:hanging="360"/>
+      </w:pPr>
+      <w:rPr>
+        <w:rFonts w:ascii="Wingdings" w:hAnsi="Wingdings" w:hint="default"/>
+      </w:rPr>
+    </w:lvl>
+    <w:lvl w:ilvl="6" w:tplc="04090001" w:tentative="1">
+      <w:start w:val="1"/>
+      <w:numFmt w:val="bullet"/>
+      <w:lvlText w:val=""/>
+      <w:lvlJc w:val="left"/>
+      <w:pPr>
+        <w:ind w:left="5040" w:hanging="360"/>
+      </w:pPr>
+      <w:rPr>
+        <w:rFonts w:ascii="Symbol" w:hAnsi="Symbol" w:hint="default"/>
+      </w:rPr>
+    </w:lvl>
+    <w:lvl w:ilvl="7" w:tplc="04090003" w:tentative="1">
+      <w:start w:val="1"/>
+      <w:numFmt w:val="bullet"/>
+      <w:lvlText w:val="o"/>
+      <w:lvlJc w:val="left"/>
+      <w:pPr>
+        <w:ind w:left="5760" w:hanging="360"/>
+      </w:pPr>
+      <w:rPr>
+        <w:rFonts w:ascii="Courier New" w:hAnsi="Courier New" w:cs="Courier New" w:hint="default"/>
+      </w:rPr>
+    </w:lvl>
+    <w:lvl w:ilvl="8" w:tplc="04090005" w:tentative="1">
+      <w:start w:val="1"/>
+      <w:numFmt w:val="bullet"/>
+      <w:lvlText w:val=""/>
+      <w:lvlJc w:val="left"/>
+      <w:pPr>
+        <w:ind w:left="6480" w:hanging="360"/>
+      </w:pPr>
+      <w:rPr>
+        <w:rFonts w:ascii="Wingdings" w:hAnsi="Wingdings" w:hint="default"/>
+      </w:rPr>
+    </w:lvl>
+  </w:abstractNum>
+  <w:abstractNum w:abstractNumId="10">
     <w:nsid w:val="46403EBF"/>
     <w:multiLevelType w:val="hybridMultilevel"/>
     <w:tmpl w:val="4B14C3FA"/>
@@ -7270,7 +9974,7 @@
       </w:pPr>
     </w:lvl>
   </w:abstractNum>
-  <w:abstractNum w:abstractNumId="10">
+  <w:abstractNum w:abstractNumId="11">
     <w:nsid w:val="47287B9E"/>
     <w:multiLevelType w:val="multilevel"/>
     <w:tmpl w:val="7ECE2260"/>
@@ -7390,7 +10094,7 @@
       </w:rPr>
     </w:lvl>
   </w:abstractNum>
-  <w:abstractNum w:abstractNumId="11">
+  <w:abstractNum w:abstractNumId="12">
     <w:nsid w:val="48AE08FA"/>
     <w:multiLevelType w:val="multilevel"/>
     <w:tmpl w:val="3D9ABC8A"/>
@@ -7510,7 +10214,7 @@
       </w:rPr>
     </w:lvl>
   </w:abstractNum>
-  <w:abstractNum w:abstractNumId="12">
+  <w:abstractNum w:abstractNumId="13">
     <w:nsid w:val="52AE2F12"/>
     <w:multiLevelType w:val="hybridMultilevel"/>
     <w:tmpl w:val="E5AA5BBC"/>
@@ -7623,7 +10327,7 @@
       </w:rPr>
     </w:lvl>
   </w:abstractNum>
-  <w:abstractNum w:abstractNumId="13">
+  <w:abstractNum w:abstractNumId="14">
     <w:nsid w:val="536B7DDD"/>
     <w:multiLevelType w:val="multilevel"/>
     <w:tmpl w:val="0AACE656"/>
@@ -7743,7 +10447,7 @@
       </w:rPr>
     </w:lvl>
   </w:abstractNum>
-  <w:abstractNum w:abstractNumId="14">
+  <w:abstractNum w:abstractNumId="15">
     <w:nsid w:val="545D2B67"/>
     <w:multiLevelType w:val="hybridMultilevel"/>
     <w:tmpl w:val="B396FCF2"/>
@@ -7832,7 +10536,7 @@
       </w:pPr>
     </w:lvl>
   </w:abstractNum>
-  <w:abstractNum w:abstractNumId="15">
+  <w:abstractNum w:abstractNumId="16">
     <w:nsid w:val="59525796"/>
     <w:multiLevelType w:val="hybridMultilevel"/>
     <w:tmpl w:val="A678DD7C"/>
@@ -7945,7 +10649,7 @@
       </w:rPr>
     </w:lvl>
   </w:abstractNum>
-  <w:abstractNum w:abstractNumId="16">
+  <w:abstractNum w:abstractNumId="17">
     <w:nsid w:val="5A495C3F"/>
     <w:multiLevelType w:val="hybridMultilevel"/>
     <w:tmpl w:val="36747BF8"/>
@@ -8058,7 +10762,7 @@
       </w:rPr>
     </w:lvl>
   </w:abstractNum>
-  <w:abstractNum w:abstractNumId="17">
+  <w:abstractNum w:abstractNumId="18">
     <w:nsid w:val="5A53796E"/>
     <w:multiLevelType w:val="hybridMultilevel"/>
     <w:tmpl w:val="615A24EC"/>
@@ -8171,7 +10875,7 @@
       </w:rPr>
     </w:lvl>
   </w:abstractNum>
-  <w:abstractNum w:abstractNumId="18">
+  <w:abstractNum w:abstractNumId="19">
     <w:nsid w:val="5A8C68DD"/>
     <w:multiLevelType w:val="hybridMultilevel"/>
     <w:tmpl w:val="62500D98"/>
@@ -8284,7 +10988,7 @@
       </w:rPr>
     </w:lvl>
   </w:abstractNum>
-  <w:abstractNum w:abstractNumId="19">
+  <w:abstractNum w:abstractNumId="20">
     <w:nsid w:val="5F992BE7"/>
     <w:multiLevelType w:val="multilevel"/>
     <w:tmpl w:val="F8F216FA"/>
@@ -8403,7 +11107,7 @@
       </w:rPr>
     </w:lvl>
   </w:abstractNum>
-  <w:abstractNum w:abstractNumId="20">
+  <w:abstractNum w:abstractNumId="21">
     <w:nsid w:val="60295AB5"/>
     <w:multiLevelType w:val="hybridMultilevel"/>
     <w:tmpl w:val="15DA9454"/>
@@ -8516,7 +11220,7 @@
       </w:rPr>
     </w:lvl>
   </w:abstractNum>
-  <w:abstractNum w:abstractNumId="21">
+  <w:abstractNum w:abstractNumId="22">
     <w:nsid w:val="732F1A05"/>
     <w:multiLevelType w:val="hybridMultilevel"/>
     <w:tmpl w:val="85A45EC0"/>
@@ -8629,7 +11333,120 @@
       </w:rPr>
     </w:lvl>
   </w:abstractNum>
-  <w:abstractNum w:abstractNumId="22">
+  <w:abstractNum w:abstractNumId="23">
+    <w:nsid w:val="743C6171"/>
+    <w:multiLevelType w:val="hybridMultilevel"/>
+    <w:tmpl w:val="D89C5DCA"/>
+    <w:lvl w:ilvl="0" w:tplc="E132BD74">
+      <w:start w:val="1"/>
+      <w:numFmt w:val="bullet"/>
+      <w:lvlText w:val=""/>
+      <w:lvlJc w:val="left"/>
+      <w:pPr>
+        <w:ind w:left="720" w:hanging="360"/>
+      </w:pPr>
+      <w:rPr>
+        <w:rFonts w:ascii="Symbol" w:hAnsi="Symbol" w:hint="default"/>
+      </w:rPr>
+    </w:lvl>
+    <w:lvl w:ilvl="1" w:tplc="04090003" w:tentative="1">
+      <w:start w:val="1"/>
+      <w:numFmt w:val="bullet"/>
+      <w:lvlText w:val="o"/>
+      <w:lvlJc w:val="left"/>
+      <w:pPr>
+        <w:ind w:left="1440" w:hanging="360"/>
+      </w:pPr>
+      <w:rPr>
+        <w:rFonts w:ascii="Courier New" w:hAnsi="Courier New" w:cs="Courier New" w:hint="default"/>
+      </w:rPr>
+    </w:lvl>
+    <w:lvl w:ilvl="2" w:tplc="04090005" w:tentative="1">
+      <w:start w:val="1"/>
+      <w:numFmt w:val="bullet"/>
+      <w:lvlText w:val=""/>
+      <w:lvlJc w:val="left"/>
+      <w:pPr>
+        <w:ind w:left="2160" w:hanging="360"/>
+      </w:pPr>
+      <w:rPr>
+        <w:rFonts w:ascii="Wingdings" w:hAnsi="Wingdings" w:hint="default"/>
+      </w:rPr>
+    </w:lvl>
+    <w:lvl w:ilvl="3" w:tplc="04090001" w:tentative="1">
+      <w:start w:val="1"/>
+      <w:numFmt w:val="bullet"/>
+      <w:lvlText w:val=""/>
+      <w:lvlJc w:val="left"/>
+      <w:pPr>
+        <w:ind w:left="2880" w:hanging="360"/>
+      </w:pPr>
+      <w:rPr>
+        <w:rFonts w:ascii="Symbol" w:hAnsi="Symbol" w:hint="default"/>
+      </w:rPr>
+    </w:lvl>
+    <w:lvl w:ilvl="4" w:tplc="04090003" w:tentative="1">
+      <w:start w:val="1"/>
+      <w:numFmt w:val="bullet"/>
+      <w:lvlText w:val="o"/>
+      <w:lvlJc w:val="left"/>
+      <w:pPr>
+        <w:ind w:left="3600" w:hanging="360"/>
+      </w:pPr>
+      <w:rPr>
+        <w:rFonts w:ascii="Courier New" w:hAnsi="Courier New" w:cs="Courier New" w:hint="default"/>
+      </w:rPr>
+    </w:lvl>
+    <w:lvl w:ilvl="5" w:tplc="04090005" w:tentative="1">
+      <w:start w:val="1"/>
+      <w:numFmt w:val="bullet"/>
+      <w:lvlText w:val=""/>
+      <w:lvlJc w:val="left"/>
+      <w:pPr>
+        <w:ind w:left="4320" w:hanging="360"/>
+      </w:pPr>
+      <w:rPr>
+        <w:rFonts w:ascii="Wingdings" w:hAnsi="Wingdings" w:hint="default"/>
+      </w:rPr>
+    </w:lvl>
+    <w:lvl w:ilvl="6" w:tplc="04090001" w:tentative="1">
+      <w:start w:val="1"/>
+      <w:numFmt w:val="bullet"/>
+      <w:lvlText w:val=""/>
+      <w:lvlJc w:val="left"/>
+      <w:pPr>
+        <w:ind w:left="5040" w:hanging="360"/>
+      </w:pPr>
+      <w:rPr>
+        <w:rFonts w:ascii="Symbol" w:hAnsi="Symbol" w:hint="default"/>
+      </w:rPr>
+    </w:lvl>
+    <w:lvl w:ilvl="7" w:tplc="04090003" w:tentative="1">
+      <w:start w:val="1"/>
+      <w:numFmt w:val="bullet"/>
+      <w:lvlText w:val="o"/>
+      <w:lvlJc w:val="left"/>
+      <w:pPr>
+        <w:ind w:left="5760" w:hanging="360"/>
+      </w:pPr>
+      <w:rPr>
+        <w:rFonts w:ascii="Courier New" w:hAnsi="Courier New" w:cs="Courier New" w:hint="default"/>
+      </w:rPr>
+    </w:lvl>
+    <w:lvl w:ilvl="8" w:tplc="04090005" w:tentative="1">
+      <w:start w:val="1"/>
+      <w:numFmt w:val="bullet"/>
+      <w:lvlText w:val=""/>
+      <w:lvlJc w:val="left"/>
+      <w:pPr>
+        <w:ind w:left="6480" w:hanging="360"/>
+      </w:pPr>
+      <w:rPr>
+        <w:rFonts w:ascii="Wingdings" w:hAnsi="Wingdings" w:hint="default"/>
+      </w:rPr>
+    </w:lvl>
+  </w:abstractNum>
+  <w:abstractNum w:abstractNumId="24">
     <w:nsid w:val="77233BBF"/>
     <w:multiLevelType w:val="hybridMultilevel"/>
     <w:tmpl w:val="FEBACC26"/>
@@ -8722,16 +11539,16 @@
     </w:lvl>
   </w:abstractNum>
   <w:num w:numId="1">
-    <w:abstractNumId w:val="11"/>
+    <w:abstractNumId w:val="12"/>
   </w:num>
   <w:num w:numId="2">
-    <w:abstractNumId w:val="9"/>
+    <w:abstractNumId w:val="10"/>
   </w:num>
   <w:num w:numId="3">
-    <w:abstractNumId w:val="14"/>
+    <w:abstractNumId w:val="15"/>
   </w:num>
   <w:num w:numId="4">
-    <w:abstractNumId w:val="10"/>
+    <w:abstractNumId w:val="11"/>
   </w:num>
   <w:num w:numId="5">
     <w:abstractNumId w:val="8"/>
@@ -8740,28 +11557,28 @@
     <w:abstractNumId w:val="5"/>
   </w:num>
   <w:num w:numId="7">
-    <w:abstractNumId w:val="12"/>
+    <w:abstractNumId w:val="13"/>
   </w:num>
   <w:num w:numId="8">
     <w:abstractNumId w:val="1"/>
   </w:num>
   <w:num w:numId="9">
-    <w:abstractNumId w:val="17"/>
+    <w:abstractNumId w:val="18"/>
   </w:num>
   <w:num w:numId="10">
     <w:abstractNumId w:val="7"/>
   </w:num>
   <w:num w:numId="11">
-    <w:abstractNumId w:val="15"/>
+    <w:abstractNumId w:val="16"/>
   </w:num>
   <w:num w:numId="12">
-    <w:abstractNumId w:val="18"/>
+    <w:abstractNumId w:val="19"/>
   </w:num>
   <w:num w:numId="13">
-    <w:abstractNumId w:val="16"/>
+    <w:abstractNumId w:val="17"/>
   </w:num>
   <w:num w:numId="14">
-    <w:abstractNumId w:val="21"/>
+    <w:abstractNumId w:val="22"/>
   </w:num>
   <w:num w:numId="15">
     <w:abstractNumId w:val="3"/>
@@ -8770,25 +11587,31 @@
     <w:abstractNumId w:val="4"/>
   </w:num>
   <w:num w:numId="17">
-    <w:abstractNumId w:val="20"/>
+    <w:abstractNumId w:val="21"/>
   </w:num>
   <w:num w:numId="18">
-    <w:abstractNumId w:val="13"/>
+    <w:abstractNumId w:val="14"/>
   </w:num>
   <w:num w:numId="19">
     <w:abstractNumId w:val="0"/>
   </w:num>
   <w:num w:numId="20">
-    <w:abstractNumId w:val="22"/>
+    <w:abstractNumId w:val="24"/>
   </w:num>
   <w:num w:numId="21">
     <w:abstractNumId w:val="6"/>
   </w:num>
   <w:num w:numId="22">
-    <w:abstractNumId w:val="19"/>
+    <w:abstractNumId w:val="20"/>
   </w:num>
   <w:num w:numId="23">
     <w:abstractNumId w:val="2"/>
+  </w:num>
+  <w:num w:numId="24">
+    <w:abstractNumId w:val="9"/>
+  </w:num>
+  <w:num w:numId="25">
+    <w:abstractNumId w:val="23"/>
   </w:num>
   <w:numIdMacAtCleanup w:val="17"/>
 </w:numbering>
@@ -9884,7 +12707,7 @@
 </file>
 
 <file path=customXml/itemProps1.xml><?xml version="1.0" encoding="utf-8"?>
-<ds:datastoreItem xmlns:ds="http://schemas.openxmlformats.org/officeDocument/2006/customXml" ds:itemID="{12025AE0-271C-44A1-B011-39E020EEF517}">
+<ds:datastoreItem xmlns:ds="http://schemas.openxmlformats.org/officeDocument/2006/customXml" ds:itemID="{8B2F1D98-35E1-4D10-8A00-429EEE41E6C5}">
   <ds:schemaRefs>
     <ds:schemaRef ds:uri="http://schemas.openxmlformats.org/officeDocument/2006/bibliography"/>
   </ds:schemaRefs>

</xml_diff>

<commit_message>
[vietlp] Update Report 05.
</commit_message>
<xml_diff>
--- a/Reports/Group11-Report05-v1.0.docx
+++ b/Reports/Group11-Report05-v1.0.docx
@@ -29446,10 +29446,8 @@
                 <w:rFonts w:eastAsia="Times New Roman"/>
                 <w:color w:val="FF0000"/>
               </w:rPr>
-              <w:t>Failed</w:t>
-            </w:r>
-            <w:bookmarkStart w:id="28" w:name="_GoBack"/>
-            <w:bookmarkEnd w:id="28"/>
+              <w:t>True</w:t>
+            </w:r>
           </w:p>
         </w:tc>
       </w:tr>
@@ -29466,17 +29464,15 @@
           </w:tcPr>
           <w:p>
             <w:pPr>
-              <w:spacing w:after="0" w:line="240" w:lineRule="auto"/>
-              <w:jc w:val="right"/>
-              <w:rPr>
-                <w:rFonts w:eastAsia="Times New Roman"/>
-                <w:color w:val="FF0000"/>
-              </w:rPr>
-            </w:pPr>
-            <w:r>
-              <w:rPr>
-                <w:rFonts w:eastAsia="Times New Roman"/>
-                <w:color w:val="FF0000"/>
+              <w:jc w:val="both"/>
+              <w:rPr>
+                <w:lang w:eastAsia="ja-JP"/>
+              </w:rPr>
+            </w:pPr>
+            <w:bookmarkStart w:id="28" w:name="_GoBack" w:colFirst="2" w:colLast="2"/>
+            <w:r>
+              <w:rPr>
+                <w:lang w:eastAsia="ja-JP"/>
               </w:rPr>
               <w:t>2</w:t>
             </w:r>
@@ -29492,13 +29488,11 @@
             <w:pPr>
               <w:jc w:val="both"/>
               <w:rPr>
-                <w:color w:val="FF0000"/>
                 <w:lang w:eastAsia="ja-JP"/>
               </w:rPr>
             </w:pPr>
             <w:r>
               <w:rPr>
-                <w:color w:val="FF0000"/>
                 <w:lang w:eastAsia="ja-JP"/>
               </w:rPr>
               <w:t>Where the database requires a value (other than null) then this should be defaulted into fields.</w:t>
@@ -29513,23 +29507,21 @@
           </w:tcPr>
           <w:p>
             <w:pPr>
-              <w:spacing w:after="0" w:line="240" w:lineRule="auto"/>
-              <w:jc w:val="right"/>
-              <w:rPr>
-                <w:rFonts w:eastAsia="Times New Roman"/>
-                <w:color w:val="FF0000"/>
-              </w:rPr>
-            </w:pPr>
-            <w:r>
-              <w:rPr>
-                <w:rFonts w:eastAsia="Times New Roman"/>
-                <w:color w:val="FF0000"/>
+              <w:jc w:val="both"/>
+              <w:rPr>
+                <w:lang w:eastAsia="ja-JP"/>
+              </w:rPr>
+            </w:pPr>
+            <w:r>
+              <w:rPr>
+                <w:lang w:eastAsia="ja-JP"/>
               </w:rPr>
               <w:t>Passed</w:t>
             </w:r>
           </w:p>
         </w:tc>
       </w:tr>
+      <w:bookmarkEnd w:id="28"/>
       <w:tr>
         <w:trPr>
           <w:trHeight w:val="503"/>
@@ -36312,7 +36304,7 @@
   <a:extraClrSchemeLst/>
   <a:extLst>
     <a:ext uri="{05A4C25C-085E-4340-85A3-A5531E510DB2}">
-      <thm15:themeFamily xmlns="" xmlns:thm15="http://schemas.microsoft.com/office/thememl/2012/main" name="Office Theme" id="{62F939B6-93AF-4DB8-9C6B-D6C7DFDC589F}" vid="{4A3C46E8-61CC-4603-A589-7422A47A8E4A}"/>
+      <thm15:themeFamily xmlns:thm15="http://schemas.microsoft.com/office/thememl/2012/main" xmlns="" name="Office Theme" id="{62F939B6-93AF-4DB8-9C6B-D6C7DFDC589F}" vid="{4A3C46E8-61CC-4603-A589-7422A47A8E4A}"/>
     </a:ext>
   </a:extLst>
 </a:theme>
@@ -36323,7 +36315,7 @@
 </file>
 
 <file path=customXml/itemProps1.xml><?xml version="1.0" encoding="utf-8"?>
-<ds:datastoreItem xmlns:ds="http://schemas.openxmlformats.org/officeDocument/2006/customXml" ds:itemID="{6AD8A7FA-E038-4D17-93CA-0ED7815ACCB3}">
+<ds:datastoreItem xmlns:ds="http://schemas.openxmlformats.org/officeDocument/2006/customXml" ds:itemID="{681E7B6C-02DD-4821-AFA5-5D5EA92B9687}">
   <ds:schemaRefs>
     <ds:schemaRef ds:uri="http://schemas.openxmlformats.org/officeDocument/2006/bibliography"/>
   </ds:schemaRefs>

</xml_diff>